<commit_message>
Submission to J of Forensic Science
</commit_message>
<xml_diff>
--- a/drafts/J_ForensicSciences/20230703_Trajectory_Differences_by_Cannabis_Use.docx
+++ b/drafts/J_ForensicSciences/20230703_Trajectory_Differences_by_Cannabis_Use.docx
@@ -168,23 +168,23 @@
           <w:sz w:val="24"/>
           <w:szCs w:val="24"/>
         </w:rPr>
-        <w:t xml:space="preserve">Method: 84 participants (mean age: 32, 42% female) with daily, occasional, and no-use cannabis use histories participated in </w:t>
-      </w:r>
-      <w:r>
-        <w:rPr>
-          <w:rFonts w:ascii="Times New Roman" w:hAnsi="Times New Roman" w:cs="Times New Roman"/>
-          <w:sz w:val="24"/>
-          <w:szCs w:val="24"/>
-        </w:rPr>
-        <w:t xml:space="preserve">tests of </w:t>
-      </w:r>
-      <w:r>
-        <w:rPr>
-          <w:rFonts w:ascii="Times New Roman" w:hAnsi="Times New Roman" w:cs="Times New Roman"/>
-          <w:sz w:val="24"/>
-          <w:szCs w:val="24"/>
-        </w:rPr>
-        <w:t xml:space="preserve">pupillary light response after smoking cannabis </w:t>
+        <w:t>Method: 84 participants (mean age: 32, 42% female) with daily, occasional, and no-use cannabis use histories participated in pupillary light response</w:t>
+      </w:r>
+      <w:r>
+        <w:rPr>
+          <w:rFonts w:ascii="Times New Roman" w:hAnsi="Times New Roman" w:cs="Times New Roman"/>
+          <w:sz w:val="24"/>
+          <w:szCs w:val="24"/>
+        </w:rPr>
+        <w:t xml:space="preserve"> tests</w:t>
+      </w:r>
+      <w:r>
+        <w:rPr>
+          <w:rFonts w:ascii="Times New Roman" w:hAnsi="Times New Roman" w:cs="Times New Roman"/>
+          <w:sz w:val="24"/>
+          <w:szCs w:val="24"/>
+        </w:rPr>
+        <w:t xml:space="preserve"> after smoking cannabis </w:t>
       </w:r>
       <w:r>
         <w:rPr>
@@ -202,7 +202,7 @@
           <w:sz w:val="24"/>
           <w:szCs w:val="24"/>
         </w:rPr>
-        <w:t xml:space="preserve"> (daily/occasional) or relaxing for 15 minutes (no use). </w:t>
+        <w:t xml:space="preserve"> or relaxing for 15 minutes (no use). </w:t>
       </w:r>
       <w:r>
         <w:rPr>
@@ -242,7 +242,31 @@
           <w:sz w:val="24"/>
           <w:szCs w:val="24"/>
         </w:rPr>
-        <w:t xml:space="preserve"> was modeled using tools from functional data analysis. L</w:t>
+        <w:t xml:space="preserve"> was modeled using functional data analysis</w:t>
+      </w:r>
+      <w:r>
+        <w:rPr>
+          <w:rFonts w:ascii="Times New Roman" w:hAnsi="Times New Roman" w:cs="Times New Roman"/>
+          <w:sz w:val="24"/>
+          <w:szCs w:val="24"/>
+        </w:rPr>
+        <w:t xml:space="preserve"> </w:t>
+      </w:r>
+      <w:r>
+        <w:rPr>
+          <w:rFonts w:ascii="Times New Roman" w:hAnsi="Times New Roman" w:cs="Times New Roman"/>
+          <w:sz w:val="24"/>
+          <w:szCs w:val="24"/>
+        </w:rPr>
+        <w:t>tools</w:t>
+      </w:r>
+      <w:r>
+        <w:rPr>
+          <w:rFonts w:ascii="Times New Roman" w:hAnsi="Times New Roman" w:cs="Times New Roman"/>
+          <w:sz w:val="24"/>
+          <w:szCs w:val="24"/>
+        </w:rPr>
+        <w:t>. L</w:t>
       </w:r>
       <w:r>
         <w:rPr>
@@ -356,7 +380,23 @@
           <w:sz w:val="24"/>
           <w:szCs w:val="24"/>
         </w:rPr>
-        <w:t xml:space="preserve">small but </w:t>
+        <w:t>small</w:t>
+      </w:r>
+      <w:r>
+        <w:rPr>
+          <w:rFonts w:ascii="Times New Roman" w:hAnsi="Times New Roman" w:cs="Times New Roman"/>
+          <w:sz w:val="24"/>
+          <w:szCs w:val="24"/>
+        </w:rPr>
+        <w:t>,</w:t>
+      </w:r>
+      <w:r>
+        <w:rPr>
+          <w:rFonts w:ascii="Times New Roman" w:hAnsi="Times New Roman" w:cs="Times New Roman"/>
+          <w:sz w:val="24"/>
+          <w:szCs w:val="24"/>
+        </w:rPr>
+        <w:t xml:space="preserve"> </w:t>
       </w:r>
       <w:r>
         <w:rPr>
@@ -497,20 +537,10 @@
       <w:r>
         <w:rPr>
           <w:rFonts w:ascii="Times New Roman" w:hAnsi="Times New Roman" w:cs="Times New Roman"/>
-          <w:i/>
-          <w:iCs/>
-          <w:sz w:val="24"/>
-          <w:szCs w:val="24"/>
-        </w:rPr>
-        <w:t xml:space="preserve"> </w:t>
-      </w:r>
-      <w:r>
-        <w:rPr>
-          <w:rFonts w:ascii="Times New Roman" w:hAnsi="Times New Roman" w:cs="Times New Roman"/>
-          <w:sz w:val="24"/>
-          <w:szCs w:val="24"/>
-        </w:rPr>
-        <w:t xml:space="preserve">= </w:t>
+          <w:sz w:val="24"/>
+          <w:szCs w:val="24"/>
+        </w:rPr>
+        <w:t>=</w:t>
       </w:r>
       <w:r>
         <w:rPr>
@@ -608,7 +638,7 @@
           <w:sz w:val="24"/>
           <w:szCs w:val="24"/>
         </w:rPr>
-        <w:t xml:space="preserve"> light response and functional data analysis methods to assess recent cannabis use.  </w:t>
+        <w:t xml:space="preserve"> light response and functional data analysis methods to assess recent cannabis use.</w:t>
       </w:r>
     </w:p>
     <w:bookmarkEnd w:id="0"/>
@@ -669,7 +699,6 @@
       <w:pPr>
         <w:spacing w:after="0" w:line="240" w:lineRule="auto"/>
         <w:rPr>
-          <w:ins w:id="1" w:author="Godbole, Suneeta" w:date="2023-07-03T13:28:00Z"/>
           <w:rFonts w:ascii="Times New Roman" w:hAnsi="Times New Roman" w:cs="Times New Roman"/>
           <w:b/>
           <w:bCs/>
@@ -677,18 +706,16 @@
           <w:szCs w:val="24"/>
         </w:rPr>
       </w:pPr>
-      <w:ins w:id="2" w:author="Godbole, Suneeta" w:date="2023-07-03T13:28:00Z">
-        <w:r>
-          <w:rPr>
-            <w:rFonts w:ascii="Times New Roman" w:hAnsi="Times New Roman" w:cs="Times New Roman"/>
-            <w:b/>
-            <w:bCs/>
-            <w:sz w:val="24"/>
-            <w:szCs w:val="24"/>
-          </w:rPr>
-          <w:br w:type="page"/>
-        </w:r>
-      </w:ins>
+      <w:r>
+        <w:rPr>
+          <w:rFonts w:ascii="Times New Roman" w:hAnsi="Times New Roman" w:cs="Times New Roman"/>
+          <w:b/>
+          <w:bCs/>
+          <w:sz w:val="24"/>
+          <w:szCs w:val="24"/>
+        </w:rPr>
+        <w:br w:type="page"/>
+      </w:r>
     </w:p>
     <w:p>
       <w:pPr>
@@ -721,301 +748,293 @@
     </w:p>
     <w:p>
       <w:pPr>
-        <w:pStyle w:val="ListParagraph"/>
         <w:numPr>
           <w:ilvl w:val="0"/>
-          <w:numId w:val="7"/>
+          <w:numId w:val="9"/>
         </w:numPr>
-        <w:spacing w:line="480" w:lineRule="auto"/>
-        <w:rPr>
-          <w:ins w:id="3" w:author="Godbole, Suneeta" w:date="2023-07-03T12:47:00Z"/>
-          <w:rFonts w:ascii="Times New Roman" w:hAnsi="Times New Roman" w:cs="Times New Roman"/>
-          <w:sz w:val="24"/>
-          <w:szCs w:val="24"/>
+        <w:tabs>
+          <w:tab w:val="clear" w:pos="720"/>
+          <w:tab w:val="num" w:pos="-360"/>
+        </w:tabs>
+        <w:spacing w:before="100" w:beforeAutospacing="1" w:after="100" w:afterAutospacing="1" w:line="480" w:lineRule="auto"/>
+        <w:ind w:left="360"/>
+        <w:rPr>
+          <w:rFonts w:ascii="Times New Roman" w:eastAsia="Times New Roman" w:hAnsi="Times New Roman" w:cs="Times New Roman"/>
+          <w:sz w:val="24"/>
+          <w:szCs w:val="24"/>
+          <w:lang w:bidi="mr-IN"/>
         </w:rPr>
       </w:pPr>
-      <w:ins w:id="4" w:author="Godbole, Suneeta" w:date="2023-07-03T12:53:00Z">
-        <w:r>
-          <w:rPr>
-            <w:rFonts w:ascii="Times New Roman" w:hAnsi="Times New Roman" w:cs="Times New Roman"/>
-            <w:sz w:val="24"/>
-            <w:szCs w:val="24"/>
-          </w:rPr>
-          <w:t>M</w:t>
-        </w:r>
-      </w:ins>
-      <w:ins w:id="5" w:author="Godbole, Suneeta" w:date="2023-07-03T12:43:00Z">
-        <w:r>
-          <w:rPr>
-            <w:rFonts w:ascii="Times New Roman" w:hAnsi="Times New Roman" w:cs="Times New Roman"/>
-            <w:sz w:val="24"/>
-            <w:szCs w:val="24"/>
-          </w:rPr>
-          <w:t>odels revea</w:t>
-        </w:r>
-      </w:ins>
-      <w:ins w:id="6" w:author="Godbole, Suneeta" w:date="2023-07-03T12:44:00Z">
-        <w:r>
-          <w:rPr>
-            <w:rFonts w:ascii="Times New Roman" w:hAnsi="Times New Roman" w:cs="Times New Roman"/>
-            <w:sz w:val="24"/>
-            <w:szCs w:val="24"/>
-          </w:rPr>
-          <w:t>l difference</w:t>
-        </w:r>
-      </w:ins>
-      <w:ins w:id="7" w:author="Godbole, Suneeta" w:date="2023-07-03T12:45:00Z">
-        <w:r>
-          <w:rPr>
-            <w:rFonts w:ascii="Times New Roman" w:hAnsi="Times New Roman" w:cs="Times New Roman"/>
-            <w:sz w:val="24"/>
-            <w:szCs w:val="24"/>
-          </w:rPr>
-          <w:t>s</w:t>
-        </w:r>
-      </w:ins>
-      <w:ins w:id="8" w:author="Godbole, Suneeta" w:date="2023-07-03T12:44:00Z">
-        <w:r>
-          <w:rPr>
-            <w:rFonts w:ascii="Times New Roman" w:hAnsi="Times New Roman" w:cs="Times New Roman"/>
-            <w:sz w:val="24"/>
-            <w:szCs w:val="24"/>
-          </w:rPr>
-          <w:t xml:space="preserve"> in pupil response</w:t>
-        </w:r>
-      </w:ins>
-      <w:ins w:id="9" w:author="Godbole, Suneeta" w:date="2023-07-03T12:53:00Z">
-        <w:r>
-          <w:rPr>
-            <w:rFonts w:ascii="Times New Roman" w:hAnsi="Times New Roman" w:cs="Times New Roman"/>
-            <w:sz w:val="24"/>
-            <w:szCs w:val="24"/>
-          </w:rPr>
-          <w:t>s</w:t>
-        </w:r>
-      </w:ins>
-      <w:ins w:id="10" w:author="Godbole, Suneeta" w:date="2023-07-03T12:44:00Z">
-        <w:r>
-          <w:rPr>
-            <w:rFonts w:ascii="Times New Roman" w:hAnsi="Times New Roman" w:cs="Times New Roman"/>
-            <w:sz w:val="24"/>
-            <w:szCs w:val="24"/>
-          </w:rPr>
-          <w:t xml:space="preserve"> to light </w:t>
-        </w:r>
-      </w:ins>
-      <w:ins w:id="11" w:author="Godbole, Suneeta" w:date="2023-07-03T12:45:00Z">
-        <w:r>
-          <w:rPr>
-            <w:rFonts w:ascii="Times New Roman" w:hAnsi="Times New Roman" w:cs="Times New Roman"/>
-            <w:sz w:val="24"/>
-            <w:szCs w:val="24"/>
-          </w:rPr>
-          <w:t>between</w:t>
-        </w:r>
-      </w:ins>
-      <w:ins w:id="12" w:author="Godbole, Suneeta" w:date="2023-07-03T12:44:00Z">
-        <w:r>
-          <w:rPr>
-            <w:rFonts w:ascii="Times New Roman" w:hAnsi="Times New Roman" w:cs="Times New Roman"/>
-            <w:sz w:val="24"/>
-            <w:szCs w:val="24"/>
-          </w:rPr>
-          <w:t xml:space="preserve"> </w:t>
-        </w:r>
-      </w:ins>
-      <w:ins w:id="13" w:author="Godbole, Suneeta" w:date="2023-07-03T12:45:00Z">
-        <w:r>
-          <w:rPr>
-            <w:rFonts w:ascii="Times New Roman" w:hAnsi="Times New Roman" w:cs="Times New Roman"/>
-            <w:sz w:val="24"/>
-            <w:szCs w:val="24"/>
-          </w:rPr>
-          <w:t xml:space="preserve">recent cannabis use </w:t>
-        </w:r>
-      </w:ins>
-      <w:ins w:id="14" w:author="Godbole, Suneeta" w:date="2023-07-03T12:46:00Z">
-        <w:r>
-          <w:rPr>
-            <w:rFonts w:ascii="Times New Roman" w:hAnsi="Times New Roman" w:cs="Times New Roman"/>
-            <w:sz w:val="24"/>
-            <w:szCs w:val="24"/>
-          </w:rPr>
-          <w:t>groups</w:t>
-        </w:r>
-      </w:ins>
-      <w:ins w:id="15" w:author="Godbole, Suneeta" w:date="2023-07-03T12:45:00Z">
-        <w:r>
-          <w:rPr>
-            <w:rFonts w:ascii="Times New Roman" w:hAnsi="Times New Roman" w:cs="Times New Roman"/>
-            <w:sz w:val="24"/>
-            <w:szCs w:val="24"/>
-          </w:rPr>
-          <w:t xml:space="preserve"> </w:t>
-        </w:r>
-      </w:ins>
-      <w:ins w:id="16" w:author="Godbole, Suneeta" w:date="2023-07-03T12:46:00Z">
-        <w:r>
-          <w:rPr>
-            <w:rFonts w:ascii="Times New Roman" w:hAnsi="Times New Roman" w:cs="Times New Roman"/>
-            <w:sz w:val="24"/>
-            <w:szCs w:val="24"/>
-          </w:rPr>
-          <w:t>and</w:t>
-        </w:r>
-      </w:ins>
-      <w:ins w:id="17" w:author="Godbole, Suneeta" w:date="2023-07-03T12:45:00Z">
-        <w:r>
-          <w:rPr>
-            <w:rFonts w:ascii="Times New Roman" w:hAnsi="Times New Roman" w:cs="Times New Roman"/>
-            <w:sz w:val="24"/>
-            <w:szCs w:val="24"/>
-          </w:rPr>
-          <w:t xml:space="preserve"> a no-use group</w:t>
-        </w:r>
-      </w:ins>
-      <w:ins w:id="18" w:author="Godbole, Suneeta" w:date="2023-07-03T12:47:00Z">
-        <w:r>
-          <w:rPr>
-            <w:rFonts w:ascii="Times New Roman" w:hAnsi="Times New Roman" w:cs="Times New Roman"/>
-            <w:sz w:val="24"/>
-            <w:szCs w:val="24"/>
-          </w:rPr>
-          <w:t>.</w:t>
-        </w:r>
-      </w:ins>
+      <w:r>
+        <w:rPr>
+          <w:rFonts w:ascii="Times New Roman" w:eastAsia="Times New Roman" w:hAnsi="Times New Roman" w:cs="Times New Roman"/>
+          <w:sz w:val="24"/>
+          <w:szCs w:val="24"/>
+          <w:lang w:bidi="mr-IN"/>
+        </w:rPr>
+        <w:t xml:space="preserve">Models reveal differences in pupil responses to light between </w:t>
+      </w:r>
+      <w:r>
+        <w:rPr>
+          <w:rFonts w:ascii="Times New Roman" w:eastAsia="Times New Roman" w:hAnsi="Times New Roman" w:cs="Times New Roman"/>
+          <w:sz w:val="24"/>
+          <w:szCs w:val="24"/>
+          <w:lang w:bidi="mr-IN"/>
+        </w:rPr>
+        <w:t>recent</w:t>
+      </w:r>
+      <w:r>
+        <w:rPr>
+          <w:rFonts w:ascii="Times New Roman" w:eastAsia="Times New Roman" w:hAnsi="Times New Roman" w:cs="Times New Roman"/>
+          <w:sz w:val="24"/>
+          <w:szCs w:val="24"/>
+          <w:lang w:bidi="mr-IN"/>
+        </w:rPr>
+        <w:t xml:space="preserve"> cannabis </w:t>
+      </w:r>
+      <w:r>
+        <w:rPr>
+          <w:rFonts w:ascii="Times New Roman" w:eastAsia="Times New Roman" w:hAnsi="Times New Roman" w:cs="Times New Roman"/>
+          <w:sz w:val="24"/>
+          <w:szCs w:val="24"/>
+          <w:lang w:bidi="mr-IN"/>
+        </w:rPr>
+        <w:t xml:space="preserve">users </w:t>
+      </w:r>
+      <w:r>
+        <w:rPr>
+          <w:rFonts w:ascii="Times New Roman" w:eastAsia="Times New Roman" w:hAnsi="Times New Roman" w:cs="Times New Roman"/>
+          <w:sz w:val="24"/>
+          <w:szCs w:val="24"/>
+          <w:lang w:bidi="mr-IN"/>
+        </w:rPr>
+        <w:t xml:space="preserve">and </w:t>
+      </w:r>
+      <w:r>
+        <w:rPr>
+          <w:rFonts w:ascii="Times New Roman" w:eastAsia="Times New Roman" w:hAnsi="Times New Roman" w:cs="Times New Roman"/>
+          <w:sz w:val="24"/>
+          <w:szCs w:val="24"/>
+          <w:lang w:bidi="mr-IN"/>
+        </w:rPr>
+        <w:t>non-users</w:t>
+      </w:r>
+      <w:r>
+        <w:rPr>
+          <w:rFonts w:ascii="Times New Roman" w:eastAsia="Times New Roman" w:hAnsi="Times New Roman" w:cs="Times New Roman"/>
+          <w:sz w:val="24"/>
+          <w:szCs w:val="24"/>
+          <w:lang w:bidi="mr-IN"/>
+        </w:rPr>
+        <w:t xml:space="preserve">. </w:t>
+      </w:r>
     </w:p>
     <w:p>
       <w:pPr>
-        <w:pStyle w:val="ListParagraph"/>
         <w:numPr>
           <w:ilvl w:val="0"/>
-          <w:numId w:val="7"/>
+          <w:numId w:val="9"/>
         </w:numPr>
-        <w:spacing w:line="480" w:lineRule="auto"/>
-        <w:rPr>
-          <w:ins w:id="19" w:author="Godbole, Suneeta" w:date="2023-07-03T12:54:00Z"/>
-          <w:rFonts w:ascii="Times New Roman" w:hAnsi="Times New Roman" w:cs="Times New Roman"/>
-          <w:sz w:val="24"/>
-          <w:szCs w:val="24"/>
+        <w:tabs>
+          <w:tab w:val="clear" w:pos="720"/>
+          <w:tab w:val="num" w:pos="-360"/>
+        </w:tabs>
+        <w:spacing w:before="100" w:beforeAutospacing="1" w:after="100" w:afterAutospacing="1" w:line="480" w:lineRule="auto"/>
+        <w:ind w:left="360"/>
+        <w:rPr>
+          <w:rFonts w:ascii="Times New Roman" w:eastAsia="Times New Roman" w:hAnsi="Times New Roman" w:cs="Times New Roman"/>
+          <w:sz w:val="24"/>
+          <w:szCs w:val="24"/>
+          <w:lang w:bidi="mr-IN"/>
         </w:rPr>
       </w:pPr>
-      <w:ins w:id="20" w:author="Godbole, Suneeta" w:date="2023-07-03T12:47:00Z">
-        <w:r>
-          <w:rPr>
-            <w:rFonts w:ascii="Times New Roman" w:hAnsi="Times New Roman" w:cs="Times New Roman"/>
-            <w:sz w:val="24"/>
-            <w:szCs w:val="24"/>
-          </w:rPr>
-          <w:t>Prediction models using functional data analysis methods show higher prediction ability</w:t>
-        </w:r>
-      </w:ins>
-      <w:ins w:id="21" w:author="Godbole, Suneeta" w:date="2023-07-03T12:48:00Z">
-        <w:r>
-          <w:rPr>
-            <w:rFonts w:ascii="Times New Roman" w:hAnsi="Times New Roman" w:cs="Times New Roman"/>
-            <w:sz w:val="24"/>
-            <w:szCs w:val="24"/>
-          </w:rPr>
-          <w:t>,</w:t>
-        </w:r>
-      </w:ins>
-      <w:ins w:id="22" w:author="Godbole, Suneeta" w:date="2023-07-03T12:47:00Z">
-        <w:r>
-          <w:rPr>
-            <w:rFonts w:ascii="Times New Roman" w:hAnsi="Times New Roman" w:cs="Times New Roman"/>
-            <w:sz w:val="24"/>
-            <w:szCs w:val="24"/>
-          </w:rPr>
-          <w:t xml:space="preserve"> measured by AUC</w:t>
-        </w:r>
-      </w:ins>
-      <w:ins w:id="23" w:author="Godbole, Suneeta" w:date="2023-07-03T12:54:00Z">
-        <w:r>
-          <w:rPr>
-            <w:rFonts w:ascii="Times New Roman" w:hAnsi="Times New Roman" w:cs="Times New Roman"/>
-            <w:sz w:val="24"/>
-            <w:szCs w:val="24"/>
-          </w:rPr>
-          <w:t xml:space="preserve">, than models using single value summaries. </w:t>
-        </w:r>
-      </w:ins>
+      <w:r>
+        <w:rPr>
+          <w:rFonts w:ascii="Times New Roman" w:eastAsia="Times New Roman" w:hAnsi="Times New Roman" w:cs="Times New Roman"/>
+          <w:sz w:val="24"/>
+          <w:szCs w:val="24"/>
+          <w:lang w:bidi="mr-IN"/>
+        </w:rPr>
+        <w:t>Daily and occasional users showed n</w:t>
+      </w:r>
+      <w:r>
+        <w:rPr>
+          <w:rFonts w:ascii="Times New Roman" w:eastAsia="Times New Roman" w:hAnsi="Times New Roman" w:cs="Times New Roman"/>
+          <w:sz w:val="24"/>
+          <w:szCs w:val="24"/>
+          <w:lang w:bidi="mr-IN"/>
+        </w:rPr>
+        <w:t>o difference in pupil response due to acute cannabis use</w:t>
+      </w:r>
+      <w:r>
+        <w:rPr>
+          <w:rFonts w:ascii="Times New Roman" w:eastAsia="Times New Roman" w:hAnsi="Times New Roman" w:cs="Times New Roman"/>
+          <w:sz w:val="24"/>
+          <w:szCs w:val="24"/>
+          <w:lang w:bidi="mr-IN"/>
+        </w:rPr>
+        <w:t xml:space="preserve">, </w:t>
+      </w:r>
+      <w:r>
+        <w:rPr>
+          <w:rFonts w:ascii="Times New Roman" w:eastAsia="Times New Roman" w:hAnsi="Times New Roman" w:cs="Times New Roman"/>
+          <w:sz w:val="24"/>
+          <w:szCs w:val="24"/>
+          <w:lang w:bidi="mr-IN"/>
+        </w:rPr>
+        <w:t>suggest</w:t>
+      </w:r>
+      <w:r>
+        <w:rPr>
+          <w:rFonts w:ascii="Times New Roman" w:eastAsia="Times New Roman" w:hAnsi="Times New Roman" w:cs="Times New Roman"/>
+          <w:sz w:val="24"/>
+          <w:szCs w:val="24"/>
+          <w:lang w:bidi="mr-IN"/>
+        </w:rPr>
+        <w:t>ing</w:t>
+      </w:r>
+      <w:r>
+        <w:rPr>
+          <w:rFonts w:ascii="Times New Roman" w:eastAsia="Times New Roman" w:hAnsi="Times New Roman" w:cs="Times New Roman"/>
+          <w:sz w:val="24"/>
+          <w:szCs w:val="24"/>
+          <w:lang w:bidi="mr-IN"/>
+        </w:rPr>
+        <w:t xml:space="preserve"> </w:t>
+      </w:r>
+      <w:r>
+        <w:rPr>
+          <w:rFonts w:ascii="Times New Roman" w:eastAsia="Times New Roman" w:hAnsi="Times New Roman" w:cs="Times New Roman"/>
+          <w:sz w:val="24"/>
+          <w:szCs w:val="24"/>
+          <w:lang w:bidi="mr-IN"/>
+        </w:rPr>
+        <w:t>it’s</w:t>
+      </w:r>
+      <w:r>
+        <w:rPr>
+          <w:rFonts w:ascii="Times New Roman" w:eastAsia="Times New Roman" w:hAnsi="Times New Roman" w:cs="Times New Roman"/>
+          <w:sz w:val="24"/>
+          <w:szCs w:val="24"/>
+          <w:lang w:bidi="mr-IN"/>
+        </w:rPr>
+        <w:t xml:space="preserve"> </w:t>
+      </w:r>
+      <w:r>
+        <w:rPr>
+          <w:rFonts w:ascii="Times New Roman" w:eastAsia="Times New Roman" w:hAnsi="Times New Roman" w:cs="Times New Roman"/>
+          <w:sz w:val="24"/>
+          <w:szCs w:val="24"/>
+          <w:lang w:bidi="mr-IN"/>
+        </w:rPr>
+        <w:t>use as a</w:t>
+      </w:r>
+      <w:r>
+        <w:rPr>
+          <w:rFonts w:ascii="Times New Roman" w:eastAsia="Times New Roman" w:hAnsi="Times New Roman" w:cs="Times New Roman"/>
+          <w:sz w:val="24"/>
+          <w:szCs w:val="24"/>
+          <w:lang w:bidi="mr-IN"/>
+        </w:rPr>
+        <w:t xml:space="preserve"> potential biomarker of recent use</w:t>
+      </w:r>
+      <w:r>
+        <w:rPr>
+          <w:rFonts w:ascii="Times New Roman" w:eastAsia="Times New Roman" w:hAnsi="Times New Roman" w:cs="Times New Roman"/>
+          <w:sz w:val="24"/>
+          <w:szCs w:val="24"/>
+          <w:lang w:bidi="mr-IN"/>
+        </w:rPr>
+        <w:t>,</w:t>
+      </w:r>
+      <w:r>
+        <w:rPr>
+          <w:rFonts w:ascii="Times New Roman" w:eastAsia="Times New Roman" w:hAnsi="Times New Roman" w:cs="Times New Roman"/>
+          <w:sz w:val="24"/>
+          <w:szCs w:val="24"/>
+          <w:lang w:bidi="mr-IN"/>
+        </w:rPr>
+        <w:t xml:space="preserve"> invariant to cannabis tolerance.</w:t>
+      </w:r>
     </w:p>
     <w:p>
       <w:pPr>
-        <w:pStyle w:val="ListParagraph"/>
         <w:numPr>
           <w:ilvl w:val="0"/>
-          <w:numId w:val="7"/>
+          <w:numId w:val="9"/>
         </w:numPr>
-        <w:spacing w:line="480" w:lineRule="auto"/>
-        <w:rPr>
-          <w:rFonts w:ascii="Times New Roman" w:hAnsi="Times New Roman" w:cs="Times New Roman"/>
-          <w:sz w:val="24"/>
-          <w:szCs w:val="24"/>
-        </w:rPr>
-        <w:pPrChange w:id="24" w:author="Godbole, Suneeta" w:date="2023-07-03T12:30:00Z">
-          <w:pPr>
-            <w:spacing w:line="480" w:lineRule="auto"/>
-          </w:pPr>
-        </w:pPrChange>
+        <w:tabs>
+          <w:tab w:val="clear" w:pos="720"/>
+          <w:tab w:val="num" w:pos="-360"/>
+        </w:tabs>
+        <w:spacing w:before="100" w:beforeAutospacing="1" w:after="100" w:afterAutospacing="1" w:line="480" w:lineRule="auto"/>
+        <w:ind w:left="360"/>
+        <w:rPr>
+          <w:rFonts w:ascii="Times New Roman" w:eastAsia="Times New Roman" w:hAnsi="Times New Roman" w:cs="Times New Roman"/>
+          <w:sz w:val="24"/>
+          <w:szCs w:val="24"/>
+          <w:lang w:bidi="mr-IN"/>
+        </w:rPr>
       </w:pPr>
-      <w:ins w:id="25" w:author="Godbole, Suneeta" w:date="2023-07-03T12:47:00Z">
-        <w:r>
-          <w:rPr>
-            <w:rFonts w:ascii="Times New Roman" w:hAnsi="Times New Roman" w:cs="Times New Roman"/>
-            <w:sz w:val="24"/>
-            <w:szCs w:val="24"/>
-          </w:rPr>
-          <w:t xml:space="preserve"> </w:t>
-        </w:r>
-      </w:ins>
-      <w:ins w:id="26" w:author="Godbole, Suneeta" w:date="2023-07-03T12:55:00Z">
-        <w:r>
-          <w:rPr>
-            <w:rFonts w:ascii="Times New Roman" w:hAnsi="Times New Roman" w:cs="Times New Roman"/>
-            <w:sz w:val="24"/>
-            <w:szCs w:val="24"/>
-          </w:rPr>
-          <w:t>As time from cannabis consumption increases pupil response trajectories</w:t>
-        </w:r>
-      </w:ins>
-      <w:ins w:id="27" w:author="Godbole, Suneeta" w:date="2023-07-03T12:56:00Z">
-        <w:r>
-          <w:rPr>
-            <w:rFonts w:ascii="Times New Roman" w:hAnsi="Times New Roman" w:cs="Times New Roman"/>
-            <w:sz w:val="24"/>
-            <w:szCs w:val="24"/>
-          </w:rPr>
-          <w:t xml:space="preserve"> return to “normal”</w:t>
-        </w:r>
-      </w:ins>
-      <w:ins w:id="28" w:author="Godbole, Suneeta" w:date="2023-07-03T12:57:00Z">
-        <w:r>
-          <w:rPr>
-            <w:rFonts w:ascii="Times New Roman" w:hAnsi="Times New Roman" w:cs="Times New Roman"/>
-            <w:sz w:val="24"/>
-            <w:szCs w:val="24"/>
-          </w:rPr>
-          <w:t>.</w:t>
-        </w:r>
-      </w:ins>
-      <w:ins w:id="29" w:author="Godbole, Suneeta" w:date="2023-07-03T12:55:00Z">
-        <w:r>
-          <w:rPr>
-            <w:rFonts w:ascii="Times New Roman" w:hAnsi="Times New Roman" w:cs="Times New Roman"/>
-            <w:sz w:val="24"/>
-            <w:szCs w:val="24"/>
-          </w:rPr>
-          <w:t xml:space="preserve"> </w:t>
-        </w:r>
-      </w:ins>
+      <w:r>
+        <w:rPr>
+          <w:rFonts w:ascii="Times New Roman" w:eastAsia="Times New Roman" w:hAnsi="Times New Roman" w:cs="Times New Roman"/>
+          <w:sz w:val="24"/>
+          <w:szCs w:val="24"/>
+          <w:lang w:bidi="mr-IN"/>
+        </w:rPr>
+        <w:t>Models using f</w:t>
+      </w:r>
+      <w:r>
+        <w:rPr>
+          <w:rFonts w:ascii="Times New Roman" w:eastAsia="Times New Roman" w:hAnsi="Times New Roman" w:cs="Times New Roman"/>
+          <w:sz w:val="24"/>
+          <w:szCs w:val="24"/>
+          <w:lang w:bidi="mr-IN"/>
+        </w:rPr>
+        <w:t>unctional data methods</w:t>
+      </w:r>
+      <w:r>
+        <w:rPr>
+          <w:rFonts w:ascii="Times New Roman" w:eastAsia="Times New Roman" w:hAnsi="Times New Roman" w:cs="Times New Roman"/>
+          <w:sz w:val="24"/>
+          <w:szCs w:val="24"/>
+          <w:lang w:bidi="mr-IN"/>
+        </w:rPr>
+        <w:t xml:space="preserve"> </w:t>
+      </w:r>
+      <w:r>
+        <w:rPr>
+          <w:rFonts w:ascii="Times New Roman" w:eastAsia="Times New Roman" w:hAnsi="Times New Roman" w:cs="Times New Roman"/>
+          <w:sz w:val="24"/>
+          <w:szCs w:val="24"/>
+          <w:lang w:bidi="mr-IN"/>
+        </w:rPr>
+        <w:t>show higher prediction than</w:t>
+      </w:r>
+      <w:r>
+        <w:rPr>
+          <w:rFonts w:ascii="Times New Roman" w:eastAsia="Times New Roman" w:hAnsi="Times New Roman" w:cs="Times New Roman"/>
+          <w:sz w:val="24"/>
+          <w:szCs w:val="24"/>
+          <w:lang w:bidi="mr-IN"/>
+        </w:rPr>
+        <w:t xml:space="preserve"> models using</w:t>
+      </w:r>
+      <w:r>
+        <w:rPr>
+          <w:rFonts w:ascii="Times New Roman" w:eastAsia="Times New Roman" w:hAnsi="Times New Roman" w:cs="Times New Roman"/>
+          <w:sz w:val="24"/>
+          <w:szCs w:val="24"/>
+          <w:lang w:bidi="mr-IN"/>
+        </w:rPr>
+        <w:t xml:space="preserve"> single value summaries.</w:t>
+      </w:r>
     </w:p>
     <w:p>
       <w:pPr>
         <w:spacing w:after="0" w:line="240" w:lineRule="auto"/>
         <w:rPr>
-          <w:ins w:id="30" w:author="Godbole, Suneeta" w:date="2023-07-03T13:28:00Z"/>
           <w:rFonts w:ascii="Times New Roman" w:hAnsi="Times New Roman" w:cs="Times New Roman"/>
           <w:b/>
           <w:bCs/>
@@ -1023,18 +1042,16 @@
           <w:szCs w:val="24"/>
         </w:rPr>
       </w:pPr>
-      <w:ins w:id="31" w:author="Godbole, Suneeta" w:date="2023-07-03T13:28:00Z">
-        <w:r>
-          <w:rPr>
-            <w:rFonts w:ascii="Times New Roman" w:hAnsi="Times New Roman" w:cs="Times New Roman"/>
-            <w:b/>
-            <w:bCs/>
-            <w:sz w:val="24"/>
-            <w:szCs w:val="24"/>
-          </w:rPr>
-          <w:br w:type="page"/>
-        </w:r>
-      </w:ins>
+      <w:r>
+        <w:rPr>
+          <w:rFonts w:ascii="Times New Roman" w:hAnsi="Times New Roman" w:cs="Times New Roman"/>
+          <w:b/>
+          <w:bCs/>
+          <w:sz w:val="24"/>
+          <w:szCs w:val="24"/>
+        </w:rPr>
+        <w:br w:type="page"/>
+      </w:r>
     </w:p>
     <w:p>
       <w:pPr>
@@ -3362,25 +3379,7 @@
           <w:sz w:val="24"/>
           <w:szCs w:val="24"/>
         </w:rPr>
-        <w:t xml:space="preserve">. This is </w:t>
-      </w:r>
-      <w:proofErr w:type="gramStart"/>
-      <w:r>
-        <w:rPr>
-          <w:rFonts w:ascii="Times New Roman" w:hAnsi="Times New Roman" w:cs="Times New Roman"/>
-          <w:sz w:val="24"/>
-          <w:szCs w:val="24"/>
-        </w:rPr>
-        <w:t>similar to</w:t>
-      </w:r>
-      <w:proofErr w:type="gramEnd"/>
-      <w:r>
-        <w:rPr>
-          <w:rFonts w:ascii="Times New Roman" w:hAnsi="Times New Roman" w:cs="Times New Roman"/>
-          <w:sz w:val="24"/>
-          <w:szCs w:val="24"/>
-        </w:rPr>
-        <w:t xml:space="preserve"> the </w:t>
+        <w:t xml:space="preserve">. This is similar to the </w:t>
       </w:r>
       <w:r>
         <w:rPr>
@@ -6120,7 +6119,6 @@
     <w:p>
       <w:pPr>
         <w:spacing w:line="480" w:lineRule="auto"/>
-        <w:ind w:firstLine="720"/>
         <w:rPr>
           <w:rFonts w:ascii="Times New Roman" w:hAnsi="Times New Roman" w:cs="Times New Roman"/>
           <w:sz w:val="24"/>
@@ -6133,125 +6131,15 @@
           <w:sz w:val="24"/>
           <w:szCs w:val="24"/>
         </w:rPr>
-        <w:t xml:space="preserve">Videos of pupil response during the light test were collected using </w:t>
-      </w:r>
-      <w:proofErr w:type="spellStart"/>
-      <w:r>
-        <w:rPr>
-          <w:rFonts w:ascii="Times New Roman" w:hAnsi="Times New Roman" w:cs="Times New Roman"/>
-          <w:sz w:val="24"/>
-          <w:szCs w:val="24"/>
-        </w:rPr>
-        <w:t>SafetyScreen</w:t>
-      </w:r>
-      <w:r>
-        <w:rPr>
-          <w:rFonts w:ascii="Times New Roman" w:hAnsi="Times New Roman" w:cs="Times New Roman"/>
-          <w:sz w:val="24"/>
-          <w:szCs w:val="24"/>
-          <w:vertAlign w:val="superscript"/>
-        </w:rPr>
-        <w:t>TM</w:t>
-      </w:r>
-      <w:proofErr w:type="spellEnd"/>
-      <w:r>
-        <w:rPr>
-          <w:rFonts w:ascii="Times New Roman" w:hAnsi="Times New Roman" w:cs="Times New Roman"/>
-          <w:sz w:val="24"/>
-          <w:szCs w:val="24"/>
-          <w:vertAlign w:val="superscript"/>
-        </w:rPr>
-        <w:t xml:space="preserve"> infrared</w:t>
-      </w:r>
-      <w:r>
-        <w:rPr>
-          <w:rFonts w:ascii="Times New Roman" w:hAnsi="Times New Roman" w:cs="Times New Roman"/>
-          <w:sz w:val="24"/>
-          <w:szCs w:val="24"/>
-        </w:rPr>
-        <w:t xml:space="preserve"> video goggles developed by Ocular Data Systems, </w:t>
-      </w:r>
-      <w:r>
-        <w:rPr>
-          <w:rFonts w:ascii="Times New Roman" w:hAnsi="Times New Roman" w:cs="Times New Roman"/>
-          <w:sz w:val="24"/>
-          <w:szCs w:val="24"/>
-        </w:rPr>
-        <w:t>Inc (Pasadena, CA)</w:t>
-      </w:r>
-      <w:r>
-        <w:rPr>
-          <w:rFonts w:ascii="Times New Roman" w:hAnsi="Times New Roman" w:cs="Times New Roman"/>
-          <w:sz w:val="24"/>
-          <w:szCs w:val="24"/>
-        </w:rPr>
-        <w:t>. Trajectories of pupil size during the light response test, like that shown in Figure 1, were extracted from the videos using the video segmentation pipeline described in Steinhart et al</w:t>
-      </w:r>
-      <w:r>
-        <w:rPr>
-          <w:rFonts w:ascii="Times New Roman" w:hAnsi="Times New Roman" w:cs="Times New Roman"/>
-          <w:sz w:val="24"/>
-          <w:szCs w:val="24"/>
-        </w:rPr>
-        <w:t xml:space="preserve"> </w:t>
-      </w:r>
-      <w:r>
-        <w:rPr>
-          <w:rFonts w:ascii="Times New Roman" w:hAnsi="Times New Roman" w:cs="Times New Roman"/>
-          <w:sz w:val="24"/>
-          <w:szCs w:val="24"/>
-        </w:rPr>
-        <w:fldChar w:fldCharType="begin"/>
-      </w:r>
-      <w:r>
-        <w:rPr>
-          <w:rFonts w:ascii="Times New Roman" w:hAnsi="Times New Roman" w:cs="Times New Roman"/>
-          <w:sz w:val="24"/>
-          <w:szCs w:val="24"/>
-        </w:rPr>
-        <w:instrText xml:space="preserve"> ADDIN EN.CITE &lt;EndNote&gt;&lt;Cite&gt;&lt;Author&gt;Steinhart&lt;/Author&gt;&lt;Year&gt;2023&lt;/Year&gt;&lt;RecNum&gt;18&lt;/RecNum&gt;&lt;DisplayText&gt;[14]&lt;/DisplayText&gt;&lt;record&gt;&lt;rec-number&gt;18&lt;/rec-number&gt;&lt;foreign-keys&gt;&lt;key app="EN" db-id="w9drwvazppzst8esdfp5rt5w5dr0p522dz5r" timestamp="1679423486"&gt;18&lt;/key&gt;&lt;/foreign-keys&gt;&lt;ref-type name="Journal Article"&gt;17&lt;/ref-type&gt;&lt;contributors&gt;&lt;authors&gt;&lt;author&gt;Steinhart, B.&lt;/author&gt;&lt;author&gt;Brooks-Russell, A. &lt;/author&gt;&lt;author&gt;Kosnett, M. J.&lt;/author&gt;&lt;author&gt;Subramanian, P. S.&lt;/author&gt;&lt;author&gt;Wrobel, J.&lt;/author&gt;&lt;/authors&gt;&lt;/contributors&gt;&lt;titles&gt;&lt;title&gt;A Video Segmentation Pipeline for Assessing changes in Pupil Response to Light After Cannabis Consumption&lt;/title&gt;&lt;secondary-title&gt;J Data Science&lt;/secondary-title&gt;&lt;/titles&gt;&lt;periodical&gt;&lt;full-title&gt;J Data Science&lt;/full-title&gt;&lt;/periodical&gt;&lt;edition&gt;20 June 2023&lt;/edition&gt;&lt;dates&gt;&lt;year&gt;2023&lt;/year&gt;&lt;/dates&gt;&lt;urls&gt;&lt;/urls&gt;&lt;electronic-resource-num&gt;10.6339/23-JDS1103&lt;/electronic-resource-num&gt;&lt;/record&gt;&lt;/Cite&gt;&lt;/EndNote&gt;</w:instrText>
-      </w:r>
-      <w:r>
-        <w:rPr>
-          <w:rFonts w:ascii="Times New Roman" w:hAnsi="Times New Roman" w:cs="Times New Roman"/>
-          <w:sz w:val="24"/>
-          <w:szCs w:val="24"/>
-        </w:rPr>
-        <w:fldChar w:fldCharType="separate"/>
-      </w:r>
-      <w:r>
-        <w:rPr>
-          <w:rFonts w:ascii="Times New Roman" w:hAnsi="Times New Roman" w:cs="Times New Roman"/>
-          <w:noProof/>
-          <w:sz w:val="24"/>
-          <w:szCs w:val="24"/>
-        </w:rPr>
-        <w:t>[14]</w:t>
-      </w:r>
-      <w:r>
-        <w:rPr>
-          <w:rFonts w:ascii="Times New Roman" w:hAnsi="Times New Roman" w:cs="Times New Roman"/>
-          <w:sz w:val="24"/>
-          <w:szCs w:val="24"/>
-        </w:rPr>
-        <w:fldChar w:fldCharType="end"/>
-      </w:r>
-      <w:r>
-        <w:rPr>
-          <w:rFonts w:ascii="Times New Roman" w:hAnsi="Times New Roman" w:cs="Times New Roman"/>
-          <w:sz w:val="24"/>
-          <w:szCs w:val="24"/>
-        </w:rPr>
-        <w:t>. These trajectories represent percent change in pupil size from the start of the light test, for the right eye, after cannabis consumption, in the occasional and daily use groups, and after a short rest period for the no use control group. Pupil light response trajectories were truncated to 400 frames, approximately 13.3 seconds after the start of the light test.</w:t>
+        <w:t>FIGURE_1</w:t>
       </w:r>
     </w:p>
     <w:p>
       <w:pPr>
         <w:spacing w:line="480" w:lineRule="auto"/>
-        <w:rPr>
-          <w:rFonts w:ascii="Times New Roman" w:hAnsi="Times New Roman" w:cs="Times New Roman"/>
-          <w:i/>
-          <w:iCs/>
+        <w:ind w:firstLine="720"/>
+        <w:rPr>
+          <w:rFonts w:ascii="Times New Roman" w:hAnsi="Times New Roman" w:cs="Times New Roman"/>
           <w:sz w:val="24"/>
           <w:szCs w:val="24"/>
         </w:rPr>
@@ -6259,12 +6147,119 @@
       <w:r>
         <w:rPr>
           <w:rFonts w:ascii="Times New Roman" w:hAnsi="Times New Roman" w:cs="Times New Roman"/>
-          <w:i/>
-          <w:iCs/>
-          <w:sz w:val="24"/>
-          <w:szCs w:val="24"/>
-        </w:rPr>
-        <w:t>Functional Data Analysis</w:t>
+          <w:sz w:val="24"/>
+          <w:szCs w:val="24"/>
+        </w:rPr>
+        <w:t xml:space="preserve">Videos of pupil response during the light test were collected using </w:t>
+      </w:r>
+      <w:proofErr w:type="spellStart"/>
+      <w:r>
+        <w:rPr>
+          <w:rFonts w:ascii="Times New Roman" w:hAnsi="Times New Roman" w:cs="Times New Roman"/>
+          <w:sz w:val="24"/>
+          <w:szCs w:val="24"/>
+        </w:rPr>
+        <w:t>SafetyScreen</w:t>
+      </w:r>
+      <w:r>
+        <w:rPr>
+          <w:rFonts w:ascii="Times New Roman" w:hAnsi="Times New Roman" w:cs="Times New Roman"/>
+          <w:sz w:val="24"/>
+          <w:szCs w:val="24"/>
+          <w:vertAlign w:val="superscript"/>
+        </w:rPr>
+        <w:t>TM</w:t>
+      </w:r>
+      <w:proofErr w:type="spellEnd"/>
+      <w:r>
+        <w:rPr>
+          <w:rFonts w:ascii="Times New Roman" w:hAnsi="Times New Roman" w:cs="Times New Roman"/>
+          <w:sz w:val="24"/>
+          <w:szCs w:val="24"/>
+          <w:vertAlign w:val="superscript"/>
+        </w:rPr>
+        <w:t xml:space="preserve"> infrared</w:t>
+      </w:r>
+      <w:r>
+        <w:rPr>
+          <w:rFonts w:ascii="Times New Roman" w:hAnsi="Times New Roman" w:cs="Times New Roman"/>
+          <w:sz w:val="24"/>
+          <w:szCs w:val="24"/>
+        </w:rPr>
+        <w:t xml:space="preserve"> video goggles developed by Ocular Data Systems, </w:t>
+      </w:r>
+      <w:r>
+        <w:rPr>
+          <w:rFonts w:ascii="Times New Roman" w:hAnsi="Times New Roman" w:cs="Times New Roman"/>
+          <w:sz w:val="24"/>
+          <w:szCs w:val="24"/>
+        </w:rPr>
+        <w:t>Inc (Pasadena, CA)</w:t>
+      </w:r>
+      <w:r>
+        <w:rPr>
+          <w:rFonts w:ascii="Times New Roman" w:hAnsi="Times New Roman" w:cs="Times New Roman"/>
+          <w:sz w:val="24"/>
+          <w:szCs w:val="24"/>
+        </w:rPr>
+        <w:t>. Trajectories of pupil size during the light response test, like that shown in Figure 1, were extracted from the videos using the video segmentation pipeline described in Steinhart et al</w:t>
+      </w:r>
+      <w:r>
+        <w:rPr>
+          <w:rFonts w:ascii="Times New Roman" w:hAnsi="Times New Roman" w:cs="Times New Roman"/>
+          <w:sz w:val="24"/>
+          <w:szCs w:val="24"/>
+        </w:rPr>
+        <w:t xml:space="preserve"> </w:t>
+      </w:r>
+      <w:r>
+        <w:rPr>
+          <w:rFonts w:ascii="Times New Roman" w:hAnsi="Times New Roman" w:cs="Times New Roman"/>
+          <w:sz w:val="24"/>
+          <w:szCs w:val="24"/>
+        </w:rPr>
+        <w:fldChar w:fldCharType="begin"/>
+      </w:r>
+      <w:r>
+        <w:rPr>
+          <w:rFonts w:ascii="Times New Roman" w:hAnsi="Times New Roman" w:cs="Times New Roman"/>
+          <w:sz w:val="24"/>
+          <w:szCs w:val="24"/>
+        </w:rPr>
+        <w:instrText xml:space="preserve"> ADDIN EN.CITE &lt;EndNote&gt;&lt;Cite&gt;&lt;Author&gt;Steinhart&lt;/Author&gt;&lt;Year&gt;2023&lt;/Year&gt;&lt;RecNum&gt;18&lt;/RecNum&gt;&lt;DisplayText&gt;[14]&lt;/DisplayText&gt;&lt;record&gt;&lt;rec-number&gt;18&lt;/rec-number&gt;&lt;foreign-keys&gt;&lt;key app="EN" db-id="w9drwvazppzst8esdfp5rt5w5dr0p522dz5r" timestamp="1679423486"&gt;18&lt;/key&gt;&lt;/foreign-keys&gt;&lt;ref-type name="Journal Article"&gt;17&lt;/ref-type&gt;&lt;contributors&gt;&lt;authors&gt;&lt;author&gt;Steinhart, B.&lt;/author&gt;&lt;author&gt;Brooks-Russell, A. &lt;/author&gt;&lt;author&gt;Kosnett, M. J.&lt;/author&gt;&lt;author&gt;Subramanian, P. S.&lt;/author&gt;&lt;author&gt;Wrobel, J.&lt;/author&gt;&lt;/authors&gt;&lt;/contributors&gt;&lt;titles&gt;&lt;title&gt;A Video Segmentation Pipeline for Assessing changes in Pupil Response to Light After Cannabis Consumption&lt;/title&gt;&lt;secondary-title&gt;J Data Science&lt;/secondary-title&gt;&lt;/titles&gt;&lt;periodical&gt;&lt;full-title&gt;J Data Science&lt;/full-title&gt;&lt;/periodical&gt;&lt;edition&gt;20 June 2023&lt;/edition&gt;&lt;dates&gt;&lt;year&gt;2023&lt;/year&gt;&lt;/dates&gt;&lt;urls&gt;&lt;/urls&gt;&lt;electronic-resource-num&gt;10.6339/23-JDS1103&lt;/electronic-resource-num&gt;&lt;/record&gt;&lt;/Cite&gt;&lt;/EndNote&gt;</w:instrText>
+      </w:r>
+      <w:r>
+        <w:rPr>
+          <w:rFonts w:ascii="Times New Roman" w:hAnsi="Times New Roman" w:cs="Times New Roman"/>
+          <w:sz w:val="24"/>
+          <w:szCs w:val="24"/>
+        </w:rPr>
+        <w:fldChar w:fldCharType="separate"/>
+      </w:r>
+      <w:r>
+        <w:rPr>
+          <w:rFonts w:ascii="Times New Roman" w:hAnsi="Times New Roman" w:cs="Times New Roman"/>
+          <w:noProof/>
+          <w:sz w:val="24"/>
+          <w:szCs w:val="24"/>
+        </w:rPr>
+        <w:t>[14]</w:t>
+      </w:r>
+      <w:r>
+        <w:rPr>
+          <w:rFonts w:ascii="Times New Roman" w:hAnsi="Times New Roman" w:cs="Times New Roman"/>
+          <w:sz w:val="24"/>
+          <w:szCs w:val="24"/>
+        </w:rPr>
+        <w:fldChar w:fldCharType="end"/>
+      </w:r>
+      <w:r>
+        <w:rPr>
+          <w:rFonts w:ascii="Times New Roman" w:hAnsi="Times New Roman" w:cs="Times New Roman"/>
+          <w:sz w:val="24"/>
+          <w:szCs w:val="24"/>
+        </w:rPr>
+        <w:t>. These trajectories represent percent change in pupil size from the start of the light test, for the right eye, after cannabis consumption, in the occasional and daily use groups, and after a short rest period for the no use control group. Pupil light response trajectories were truncated to 400 frames, approximately 13.3 seconds after the start of the light test.</w:t>
       </w:r>
     </w:p>
     <w:p>
@@ -6272,6 +6267,8 @@
         <w:spacing w:line="480" w:lineRule="auto"/>
         <w:rPr>
           <w:rFonts w:ascii="Times New Roman" w:hAnsi="Times New Roman" w:cs="Times New Roman"/>
+          <w:i/>
+          <w:iCs/>
           <w:sz w:val="24"/>
           <w:szCs w:val="24"/>
         </w:rPr>
@@ -6279,6 +6276,26 @@
       <w:r>
         <w:rPr>
           <w:rFonts w:ascii="Times New Roman" w:hAnsi="Times New Roman" w:cs="Times New Roman"/>
+          <w:i/>
+          <w:iCs/>
+          <w:sz w:val="24"/>
+          <w:szCs w:val="24"/>
+        </w:rPr>
+        <w:t>Functional Data Analysis</w:t>
+      </w:r>
+    </w:p>
+    <w:p>
+      <w:pPr>
+        <w:spacing w:line="480" w:lineRule="auto"/>
+        <w:rPr>
+          <w:rFonts w:ascii="Times New Roman" w:hAnsi="Times New Roman" w:cs="Times New Roman"/>
+          <w:sz w:val="24"/>
+          <w:szCs w:val="24"/>
+        </w:rPr>
+      </w:pPr>
+      <w:r>
+        <w:rPr>
+          <w:rFonts w:ascii="Times New Roman" w:hAnsi="Times New Roman" w:cs="Times New Roman"/>
           <w:sz w:val="24"/>
           <w:szCs w:val="24"/>
         </w:rPr>
@@ -6501,7 +6518,16 @@
           <w:sz w:val="24"/>
           <w:szCs w:val="24"/>
         </w:rPr>
-        <w:t>patterns of pupil</w:t>
+        <w:t xml:space="preserve">patterns </w:t>
+      </w:r>
+      <w:r>
+        <w:rPr>
+          <w:rFonts w:ascii="Times New Roman" w:hAnsi="Times New Roman" w:cs="Times New Roman"/>
+          <w:sz w:val="24"/>
+          <w:szCs w:val="24"/>
+        </w:rPr>
+        <w:lastRenderedPageBreak/>
+        <w:t>of pupil</w:t>
       </w:r>
       <w:r>
         <w:rPr>
@@ -6581,16 +6607,7 @@
           <w:sz w:val="24"/>
           <w:szCs w:val="24"/>
         </w:rPr>
-        <w:t xml:space="preserve">response trajectory for a single subject. This functional unit </w:t>
-      </w:r>
-      <w:r>
-        <w:rPr>
-          <w:rFonts w:ascii="Times New Roman" w:hAnsi="Times New Roman" w:cs="Times New Roman"/>
-          <w:sz w:val="24"/>
-          <w:szCs w:val="24"/>
-        </w:rPr>
-        <w:lastRenderedPageBreak/>
-        <w:t>is</w:t>
+        <w:t>response trajectory for a single subject. This functional unit is</w:t>
       </w:r>
       <w:r>
         <w:rPr>
@@ -7021,25 +7038,7 @@
           <w:sz w:val="24"/>
           <w:szCs w:val="24"/>
         </w:rPr>
-        <w:t>. S</w:t>
-      </w:r>
-      <w:proofErr w:type="spellStart"/>
-      <w:r>
-        <w:rPr>
-          <w:rFonts w:ascii="Times New Roman" w:eastAsiaTheme="minorEastAsia" w:hAnsi="Times New Roman" w:cs="Times New Roman"/>
-          <w:sz w:val="24"/>
-          <w:szCs w:val="24"/>
-        </w:rPr>
-        <w:t>imilarly</w:t>
-      </w:r>
-      <w:proofErr w:type="spellEnd"/>
-      <w:r>
-        <w:rPr>
-          <w:rFonts w:ascii="Times New Roman" w:eastAsiaTheme="minorEastAsia" w:hAnsi="Times New Roman" w:cs="Times New Roman"/>
-          <w:sz w:val="24"/>
-          <w:szCs w:val="24"/>
-        </w:rPr>
-        <w:t xml:space="preserve">, at 5 seconds after the start of the light test </w:t>
+        <w:t xml:space="preserve">. Similarly, at 5 seconds after the start of the light test </w:t>
       </w:r>
       <m:oMath>
         <m:sSub>
@@ -7212,23 +7211,13 @@
         </w:rPr>
         <w:t xml:space="preserve"> is used to predict </w:t>
       </w:r>
-      <w:proofErr w:type="gramStart"/>
-      <w:r>
-        <w:rPr>
-          <w:rFonts w:ascii="Times New Roman" w:hAnsi="Times New Roman" w:cs="Times New Roman"/>
-          <w:sz w:val="24"/>
-          <w:szCs w:val="24"/>
-        </w:rPr>
-        <w:t>whether or not</w:t>
-      </w:r>
-      <w:proofErr w:type="gramEnd"/>
-      <w:r>
-        <w:rPr>
-          <w:rFonts w:ascii="Times New Roman" w:hAnsi="Times New Roman" w:cs="Times New Roman"/>
-          <w:sz w:val="24"/>
-          <w:szCs w:val="24"/>
-        </w:rPr>
-        <w:t xml:space="preserve"> a subject </w:t>
+      <w:r>
+        <w:rPr>
+          <w:rFonts w:ascii="Times New Roman" w:hAnsi="Times New Roman" w:cs="Times New Roman"/>
+          <w:sz w:val="24"/>
+          <w:szCs w:val="24"/>
+        </w:rPr>
+        <w:t xml:space="preserve">whether or not a subject </w:t>
       </w:r>
       <w:r>
         <w:rPr>
@@ -7859,18 +7848,8 @@
           <w:sz w:val="24"/>
           <w:szCs w:val="24"/>
         </w:rPr>
-        <w:t xml:space="preserve">. This model is analogous to logistic regression and is given </w:t>
-      </w:r>
-      <w:proofErr w:type="gramStart"/>
-      <w:r>
-        <w:rPr>
-          <w:rFonts w:ascii="Times New Roman" w:hAnsi="Times New Roman" w:cs="Times New Roman"/>
-          <w:sz w:val="24"/>
-          <w:szCs w:val="24"/>
-        </w:rPr>
-        <w:t>by</w:t>
-      </w:r>
-      <w:proofErr w:type="gramEnd"/>
+        <w:t>. This model is analogous to logistic regression and is given by</w:t>
+      </w:r>
     </w:p>
     <w:p>
       <w:pPr>
@@ -7892,6 +7871,7 @@
             <w:sz w:val="24"/>
             <w:szCs w:val="24"/>
           </w:rPr>
+          <w:lastRenderedPageBreak/>
           <m:t>logit</m:t>
         </m:r>
         <m:d>
@@ -8185,7 +8165,6 @@
           <w:sz w:val="24"/>
           <w:szCs w:val="24"/>
         </w:rPr>
-        <w:lastRenderedPageBreak/>
         <w:t xml:space="preserve">The coefficient </w:t>
       </w:r>
       <m:oMath>
@@ -8920,7 +8899,16 @@
           <w:sz w:val="24"/>
           <w:szCs w:val="24"/>
         </w:rPr>
-        <w:t xml:space="preserve"> The statistical significance of differences between AUC curves was calculated with</w:t>
+        <w:t xml:space="preserve"> The statistical </w:t>
+      </w:r>
+      <w:r>
+        <w:rPr>
+          <w:rFonts w:ascii="Times New Roman" w:hAnsi="Times New Roman" w:cs="Times New Roman"/>
+          <w:sz w:val="24"/>
+          <w:szCs w:val="24"/>
+        </w:rPr>
+        <w:lastRenderedPageBreak/>
+        <w:t>significance of differences between AUC curves was calculated with</w:t>
       </w:r>
       <w:r>
         <w:rPr>
@@ -9015,7 +9003,6 @@
           <w:sz w:val="24"/>
           <w:szCs w:val="24"/>
         </w:rPr>
-        <w:lastRenderedPageBreak/>
         <w:t>Modeling</w:t>
       </w:r>
       <w:r>
@@ -9290,18 +9277,8 @@
           <w:sz w:val="24"/>
           <w:szCs w:val="24"/>
         </w:rPr>
-        <w:t xml:space="preserve"> model </w:t>
-      </w:r>
-      <w:proofErr w:type="gramStart"/>
-      <w:r>
-        <w:rPr>
-          <w:rFonts w:ascii="Times New Roman" w:hAnsi="Times New Roman" w:cs="Times New Roman"/>
-          <w:sz w:val="24"/>
-          <w:szCs w:val="24"/>
-        </w:rPr>
-        <w:t>is</w:t>
-      </w:r>
-      <w:proofErr w:type="gramEnd"/>
+        <w:t xml:space="preserve"> model is</w:t>
+      </w:r>
     </w:p>
     <w:p>
       <w:pPr>
@@ -9936,7 +9913,6 @@
         </w:rPr>
         <w:t xml:space="preserve"> during the pupil</w:t>
       </w:r>
-      <w:proofErr w:type="spellStart"/>
       <w:r>
         <w:rPr>
           <w:rFonts w:ascii="Times New Roman" w:eastAsiaTheme="minorEastAsia" w:hAnsi="Times New Roman" w:cs="Times New Roman"/>
@@ -9945,7 +9921,6 @@
         </w:rPr>
         <w:t>lary</w:t>
       </w:r>
-      <w:proofErr w:type="spellEnd"/>
       <w:r>
         <w:rPr>
           <w:rFonts w:ascii="Times New Roman" w:eastAsiaTheme="minorEastAsia" w:hAnsi="Times New Roman" w:cs="Times New Roman"/>
@@ -10374,20 +10349,8 @@
           <w:sz w:val="24"/>
           <w:szCs w:val="24"/>
         </w:rPr>
-        <w:t xml:space="preserve"> light </w:t>
-      </w:r>
-      <w:proofErr w:type="gramStart"/>
-      <w:r>
-        <w:rPr>
-          <w:rFonts w:ascii="Times New Roman" w:eastAsiaTheme="minorEastAsia" w:hAnsi="Times New Roman" w:cs="Times New Roman"/>
-          <w:i/>
-          <w:iCs/>
-          <w:sz w:val="24"/>
-          <w:szCs w:val="24"/>
-        </w:rPr>
-        <w:t>response</w:t>
-      </w:r>
-      <w:proofErr w:type="gramEnd"/>
+        <w:t xml:space="preserve"> light response</w:t>
+      </w:r>
     </w:p>
     <w:p>
       <w:pPr>
@@ -10406,6 +10369,7 @@
           <w:sz w:val="24"/>
           <w:szCs w:val="24"/>
         </w:rPr>
+        <w:lastRenderedPageBreak/>
         <w:t>The time from cannabis use to the pupil</w:t>
       </w:r>
       <w:r>
@@ -10498,7 +10462,7 @@
           <w:sz w:val="24"/>
           <w:szCs w:val="24"/>
         </w:rPr>
-        <w:t xml:space="preserve"> as cannabis </w:t>
+        <w:t xml:space="preserve"> as cannabis effects </w:t>
       </w:r>
       <w:r>
         <w:rPr>
@@ -10507,16 +10471,6 @@
           <w:sz w:val="24"/>
           <w:szCs w:val="24"/>
         </w:rPr>
-        <w:lastRenderedPageBreak/>
-        <w:t xml:space="preserve">effects </w:t>
-      </w:r>
-      <w:r>
-        <w:rPr>
-          <w:rStyle w:val="cf01"/>
-          <w:rFonts w:ascii="Times New Roman" w:hAnsi="Times New Roman" w:cs="Times New Roman"/>
-          <w:sz w:val="24"/>
-          <w:szCs w:val="24"/>
-        </w:rPr>
         <w:t>potentially become less pronounced</w:t>
       </w:r>
       <w:r>
@@ -10621,18 +10575,8 @@
           <w:sz w:val="24"/>
           <w:szCs w:val="24"/>
         </w:rPr>
-        <w:t xml:space="preserve">is given </w:t>
-      </w:r>
-      <w:proofErr w:type="gramStart"/>
-      <w:r>
-        <w:rPr>
-          <w:rFonts w:ascii="Times New Roman" w:hAnsi="Times New Roman" w:cs="Times New Roman"/>
-          <w:sz w:val="24"/>
-          <w:szCs w:val="24"/>
-        </w:rPr>
-        <w:t>by</w:t>
-      </w:r>
-      <w:proofErr w:type="gramEnd"/>
+        <w:t>is given by</w:t>
+      </w:r>
     </w:p>
     <w:p>
       <w:pPr>
@@ -12153,6 +12097,7 @@
           <w:sz w:val="24"/>
           <w:szCs w:val="24"/>
         </w:rPr>
+        <w:lastRenderedPageBreak/>
         <w:t xml:space="preserve">functional logistic </w:t>
       </w:r>
       <w:r>
@@ -12321,7 +12266,6 @@
           <w:sz w:val="24"/>
           <w:szCs w:val="24"/>
         </w:rPr>
-        <w:lastRenderedPageBreak/>
         <w:t>differentiate</w:t>
       </w:r>
       <w:r>
@@ -12403,6 +12347,24 @@
           <w:szCs w:val="24"/>
         </w:rPr>
         <w:t xml:space="preserve">. </w:t>
+      </w:r>
+    </w:p>
+    <w:p>
+      <w:pPr>
+        <w:spacing w:line="480" w:lineRule="auto"/>
+        <w:rPr>
+          <w:rFonts w:ascii="Times New Roman" w:hAnsi="Times New Roman" w:cs="Times New Roman"/>
+          <w:sz w:val="24"/>
+          <w:szCs w:val="24"/>
+        </w:rPr>
+      </w:pPr>
+      <w:r>
+        <w:rPr>
+          <w:rFonts w:ascii="Times New Roman" w:hAnsi="Times New Roman" w:cs="Times New Roman"/>
+          <w:sz w:val="24"/>
+          <w:szCs w:val="24"/>
+        </w:rPr>
+        <w:t>FIGURE_2</w:t>
       </w:r>
     </w:p>
     <w:p>
@@ -12469,25 +12431,7 @@
           <w:sz w:val="24"/>
           <w:szCs w:val="24"/>
         </w:rPr>
-        <w:t xml:space="preserve">use. The first region between 2.03 and 3.73 seconds with a maximum difference at 2.97 seconds (OR: 2.66, 95% CI: [1.28, 5.50]) corresponds to the </w:t>
-      </w:r>
-      <w:proofErr w:type="gramStart"/>
-      <w:r>
-        <w:rPr>
-          <w:rFonts w:ascii="Times New Roman" w:hAnsi="Times New Roman" w:cs="Times New Roman"/>
-          <w:sz w:val="24"/>
-          <w:szCs w:val="24"/>
-        </w:rPr>
-        <w:t>time period</w:t>
-      </w:r>
-      <w:proofErr w:type="gramEnd"/>
-      <w:r>
-        <w:rPr>
-          <w:rFonts w:ascii="Times New Roman" w:hAnsi="Times New Roman" w:cs="Times New Roman"/>
-          <w:sz w:val="24"/>
-          <w:szCs w:val="24"/>
-        </w:rPr>
-        <w:t xml:space="preserve"> where the point of minimal constriction is typically </w:t>
+        <w:t xml:space="preserve">use. The first region between 2.03 and 3.73 seconds with a maximum difference at 2.97 seconds (OR: 2.66, 95% CI: [1.28, 5.50]) corresponds to the time period where the point of minimal constriction is typically </w:t>
       </w:r>
       <w:r>
         <w:rPr>
@@ -12756,7 +12700,16 @@
           <w:sz w:val="24"/>
           <w:szCs w:val="24"/>
         </w:rPr>
-        <w:t xml:space="preserve"> in Figure 3A represent estimated mean trajectories for those who did not use cannabis (purple line), for those in the occasional use group who recently smoked (light green line), and for those in the daily use group who recently smoked (dark green line).  The dashed line in Figure 3A represents</w:t>
+        <w:t xml:space="preserve"> in Figure 3A represent estimated mean trajectories for those who did not use cannabis (purple line), for those in the occasional use group who recently smoked (light green line), and for those in the daily use group who recently smoked (dark green </w:t>
+      </w:r>
+      <w:r>
+        <w:rPr>
+          <w:rFonts w:ascii="Times New Roman" w:hAnsi="Times New Roman" w:cs="Times New Roman"/>
+          <w:sz w:val="24"/>
+          <w:szCs w:val="24"/>
+        </w:rPr>
+        <w:lastRenderedPageBreak/>
+        <w:t>line).  The dashed line in Figure 3A represents</w:t>
       </w:r>
       <w:r>
         <w:rPr>
@@ -12855,7 +12808,6 @@
           <w:sz w:val="24"/>
           <w:szCs w:val="24"/>
         </w:rPr>
-        <w:lastRenderedPageBreak/>
         <w:t>Figure 3</w:t>
       </w:r>
       <w:r>
@@ -13122,6 +13074,24 @@
       <w:pPr>
         <w:spacing w:line="480" w:lineRule="auto"/>
         <w:rPr>
+          <w:rFonts w:ascii="Times New Roman" w:hAnsi="Times New Roman" w:cs="Times New Roman"/>
+          <w:sz w:val="24"/>
+          <w:szCs w:val="24"/>
+        </w:rPr>
+      </w:pPr>
+      <w:r>
+        <w:rPr>
+          <w:rFonts w:ascii="Times New Roman" w:hAnsi="Times New Roman" w:cs="Times New Roman"/>
+          <w:sz w:val="24"/>
+          <w:szCs w:val="24"/>
+        </w:rPr>
+        <w:t>FIGURE_3</w:t>
+      </w:r>
+    </w:p>
+    <w:p>
+      <w:pPr>
+        <w:spacing w:line="480" w:lineRule="auto"/>
+        <w:rPr>
           <w:rFonts w:ascii="Times New Roman" w:eastAsiaTheme="minorEastAsia" w:hAnsi="Times New Roman" w:cs="Times New Roman"/>
           <w:i/>
           <w:iCs/>
@@ -13147,20 +13117,8 @@
           <w:sz w:val="24"/>
           <w:szCs w:val="24"/>
         </w:rPr>
-        <w:t xml:space="preserve">he effect of a time delay from cannabis use to testing pupil light </w:t>
-      </w:r>
-      <w:proofErr w:type="gramStart"/>
-      <w:r>
-        <w:rPr>
-          <w:rFonts w:ascii="Times New Roman" w:eastAsiaTheme="minorEastAsia" w:hAnsi="Times New Roman" w:cs="Times New Roman"/>
-          <w:i/>
-          <w:iCs/>
-          <w:sz w:val="24"/>
-          <w:szCs w:val="24"/>
-        </w:rPr>
-        <w:t>response</w:t>
-      </w:r>
-      <w:proofErr w:type="gramEnd"/>
+        <w:t>he effect of a time delay from cannabis use to testing pupil light response</w:t>
+      </w:r>
     </w:p>
     <w:p>
       <w:pPr>
@@ -13226,6 +13184,7 @@
           <w:sz w:val="24"/>
           <w:szCs w:val="24"/>
         </w:rPr>
+        <w:lastRenderedPageBreak/>
         <w:t xml:space="preserve">The number of minutes from cannabis </w:t>
       </w:r>
       <w:r>
@@ -13436,7 +13395,6 @@
           <w:sz w:val="24"/>
           <w:szCs w:val="24"/>
         </w:rPr>
-        <w:lastRenderedPageBreak/>
         <w:t>use, the</w:t>
       </w:r>
       <w:r>
@@ -13502,6 +13460,24 @@
           <w:szCs w:val="24"/>
         </w:rPr>
         <w:t xml:space="preserve">. </w:t>
+      </w:r>
+    </w:p>
+    <w:p>
+      <w:pPr>
+        <w:spacing w:after="0" w:line="480" w:lineRule="auto"/>
+        <w:rPr>
+          <w:rFonts w:ascii="Times New Roman" w:hAnsi="Times New Roman" w:cs="Times New Roman"/>
+          <w:sz w:val="24"/>
+          <w:szCs w:val="24"/>
+        </w:rPr>
+      </w:pPr>
+      <w:r>
+        <w:rPr>
+          <w:rFonts w:ascii="Times New Roman" w:hAnsi="Times New Roman" w:cs="Times New Roman"/>
+          <w:sz w:val="24"/>
+          <w:szCs w:val="24"/>
+        </w:rPr>
+        <w:t>FIGURE_4</w:t>
       </w:r>
     </w:p>
     <w:p>
@@ -13702,7 +13678,16 @@
           <w:sz w:val="24"/>
           <w:szCs w:val="24"/>
         </w:rPr>
-        <w:t xml:space="preserve">. This better predictive ability may stem from the information that is retained when modelling full pupil trajectories versus the information loss that occurs when aggregating information into single summary values used in the traditional logistic regression framework. Additionally, the functional logistic regression was plotted to </w:t>
+        <w:t xml:space="preserve">. This better predictive ability may stem from the information that is retained when modelling full pupil trajectories versus the information loss that occurs when aggregating information into single </w:t>
+      </w:r>
+      <w:r>
+        <w:rPr>
+          <w:rFonts w:ascii="Times New Roman" w:hAnsi="Times New Roman" w:cs="Times New Roman"/>
+          <w:sz w:val="24"/>
+          <w:szCs w:val="24"/>
+        </w:rPr>
+        <w:lastRenderedPageBreak/>
+        <w:t xml:space="preserve">summary values used in the traditional logistic regression framework. Additionally, the functional logistic regression was plotted to </w:t>
       </w:r>
       <w:r>
         <w:rPr>
@@ -13726,16 +13711,7 @@
           <w:sz w:val="24"/>
           <w:szCs w:val="24"/>
         </w:rPr>
-        <w:t xml:space="preserve">dilation is associated with lower </w:t>
-      </w:r>
-      <w:r>
-        <w:rPr>
-          <w:rFonts w:ascii="Times New Roman" w:hAnsi="Times New Roman" w:cs="Times New Roman"/>
-          <w:sz w:val="24"/>
-          <w:szCs w:val="24"/>
-        </w:rPr>
-        <w:lastRenderedPageBreak/>
-        <w:t xml:space="preserve">odds of recently using cannabis. This corresponds with previous evidence showing an effect of recent cannabis use on pupillary light response trajectories. However, the difference in predictive ability between the functional and traditional logistic regression were not statistically significant, which may be due to data quality and instrumentation difficulties as discussed in the limitations section. </w:t>
+        <w:t xml:space="preserve">dilation is associated with lower odds of recently using cannabis. This corresponds with previous evidence showing an effect of recent cannabis use on pupillary light response trajectories. However, the difference in predictive ability between the functional and traditional logistic regression were not statistically significant, which may be due to data quality and instrumentation difficulties as discussed in the limitations section. </w:t>
       </w:r>
       <w:r>
         <w:rPr>
@@ -14130,7 +14106,16 @@
           <w:sz w:val="24"/>
           <w:szCs w:val="24"/>
         </w:rPr>
-        <w:t xml:space="preserve"> As expected, the pupil response trajectories for the cannabis smoking group appear to approximate the average trajectory of the no-use group as the time since smoking increases</w:t>
+        <w:t xml:space="preserve"> As expected, the pupil response trajectories for </w:t>
+      </w:r>
+      <w:r>
+        <w:rPr>
+          <w:rFonts w:ascii="Times New Roman" w:hAnsi="Times New Roman" w:cs="Times New Roman"/>
+          <w:sz w:val="24"/>
+          <w:szCs w:val="24"/>
+        </w:rPr>
+        <w:lastRenderedPageBreak/>
+        <w:t>the cannabis smoking group appear to approximate the average trajectory of the no-use group as the time since smoking increases</w:t>
       </w:r>
       <w:r>
         <w:rPr>
@@ -14237,16 +14222,7 @@
           <w:sz w:val="24"/>
           <w:szCs w:val="24"/>
         </w:rPr>
-        <w:t xml:space="preserve"> will be needed. Of primary concern were data quality </w:t>
-      </w:r>
-      <w:r>
-        <w:rPr>
-          <w:rFonts w:ascii="Times New Roman" w:hAnsi="Times New Roman" w:cs="Times New Roman"/>
-          <w:sz w:val="24"/>
-          <w:szCs w:val="24"/>
-        </w:rPr>
-        <w:lastRenderedPageBreak/>
-        <w:t xml:space="preserve">issues that persisted after data processing, imputation and smoothing from the video segmentation pipeline. While most </w:t>
+        <w:t xml:space="preserve"> will be needed. Of primary concern were data quality issues that persisted after data processing, imputation and smoothing from the video segmentation pipeline. While most </w:t>
       </w:r>
       <w:r>
         <w:rPr>
@@ -14705,23 +14681,13 @@
         </w:rPr>
         <w:t xml:space="preserve">. </w:t>
       </w:r>
-      <w:proofErr w:type="gramStart"/>
-      <w:r>
-        <w:rPr>
-          <w:rFonts w:ascii="Times New Roman" w:hAnsi="Times New Roman" w:cs="Times New Roman"/>
-          <w:sz w:val="24"/>
-          <w:szCs w:val="24"/>
-        </w:rPr>
-        <w:t>In light of</w:t>
-      </w:r>
-      <w:proofErr w:type="gramEnd"/>
-      <w:r>
-        <w:rPr>
-          <w:rFonts w:ascii="Times New Roman" w:hAnsi="Times New Roman" w:cs="Times New Roman"/>
-          <w:sz w:val="24"/>
-          <w:szCs w:val="24"/>
-        </w:rPr>
-        <w:t xml:space="preserve"> th</w:t>
+      <w:r>
+        <w:rPr>
+          <w:rFonts w:ascii="Times New Roman" w:hAnsi="Times New Roman" w:cs="Times New Roman"/>
+          <w:sz w:val="24"/>
+          <w:szCs w:val="24"/>
+        </w:rPr>
+        <w:t>In light of th</w:t>
       </w:r>
       <w:r>
         <w:rPr>
@@ -14899,7 +14865,16 @@
           <w:sz w:val="24"/>
           <w:szCs w:val="24"/>
         </w:rPr>
-        <w:t xml:space="preserve">suggest that, with further refinements, quantitative measurement and analysis of </w:t>
+        <w:t xml:space="preserve">suggest that, with further refinements, </w:t>
+      </w:r>
+      <w:r>
+        <w:rPr>
+          <w:rFonts w:ascii="Times New Roman" w:hAnsi="Times New Roman" w:cs="Times New Roman"/>
+          <w:sz w:val="24"/>
+          <w:szCs w:val="24"/>
+        </w:rPr>
+        <w:lastRenderedPageBreak/>
+        <w:t xml:space="preserve">quantitative measurement and analysis of </w:t>
       </w:r>
       <w:r>
         <w:rPr>
@@ -19147,15 +19122,7 @@
           <w:sz w:val="24"/>
           <w:szCs w:val="24"/>
         </w:rPr>
-        <w:t>TABLE</w:t>
-      </w:r>
-      <w:r>
-        <w:rPr>
-          <w:rFonts w:ascii="Times New Roman" w:hAnsi="Times New Roman" w:cs="Times New Roman"/>
-          <w:sz w:val="24"/>
-          <w:szCs w:val="24"/>
-        </w:rPr>
-        <w:t xml:space="preserve"> 1: Participant Characteristics by Cannabis Use Group</w:t>
+        <w:t>TABLE 1: Participant Characteristics by Cannabis Use Group</w:t>
       </w:r>
     </w:p>
     <w:p>
@@ -19198,15 +19165,7 @@
           <w:sz w:val="24"/>
           <w:szCs w:val="24"/>
         </w:rPr>
-        <w:t>FIGURE</w:t>
-      </w:r>
-      <w:r>
-        <w:rPr>
-          <w:rFonts w:ascii="Times New Roman" w:hAnsi="Times New Roman" w:cs="Times New Roman"/>
-          <w:sz w:val="24"/>
-          <w:szCs w:val="24"/>
-        </w:rPr>
-        <w:t xml:space="preserve"> 1: A typical pupillary response to light during the light reflex test, which we refer to as a </w:t>
+        <w:t xml:space="preserve">FIGURE 1: A typical pupillary response to light during the light reflex test, which we refer to as a </w:t>
       </w:r>
       <w:r>
         <w:rPr>
@@ -19344,15 +19303,7 @@
           <w:sz w:val="24"/>
           <w:szCs w:val="24"/>
         </w:rPr>
-        <w:t xml:space="preserve">FIGURE </w:t>
-      </w:r>
-      <w:r>
-        <w:rPr>
-          <w:rFonts w:ascii="Times New Roman" w:hAnsi="Times New Roman" w:cs="Times New Roman"/>
-          <w:sz w:val="24"/>
-          <w:szCs w:val="24"/>
-        </w:rPr>
-        <w:t xml:space="preserve">2: </w:t>
+        <w:t xml:space="preserve">FIGURE 2: </w:t>
       </w:r>
       <w:r>
         <w:rPr>
@@ -19472,15 +19423,7 @@
           <w:sz w:val="24"/>
           <w:szCs w:val="24"/>
         </w:rPr>
-        <w:t xml:space="preserve">FIGURE </w:t>
-      </w:r>
-      <w:r>
-        <w:rPr>
-          <w:rFonts w:ascii="Times New Roman" w:hAnsi="Times New Roman" w:cs="Times New Roman"/>
-          <w:sz w:val="24"/>
-          <w:szCs w:val="24"/>
-        </w:rPr>
-        <w:t xml:space="preserve">3 A-D: Panel A shows average pupil light response trajectories plotted by cannabis use frequency. An additional dotted lined based on the average trajectory for all recent cannabis users, occasional and daily, was included to show differences between recent use and no use groups. Panels B - D show the difference in average trajectories between pairs of occasional, </w:t>
+        <w:t xml:space="preserve">FIGURE 3 A-D: Panel A shows average pupil light response trajectories plotted by cannabis use frequency. An additional dotted lined based on the average trajectory for all recent cannabis users, occasional and daily, was included to show differences between recent use and no use groups. Panels B - D show the difference in average trajectories between pairs of occasional, </w:t>
       </w:r>
       <w:r>
         <w:rPr>
@@ -19507,15 +19450,7 @@
           <w:sz w:val="24"/>
           <w:szCs w:val="24"/>
         </w:rPr>
-        <w:t xml:space="preserve">FIGURE </w:t>
-      </w:r>
-      <w:r>
-        <w:rPr>
-          <w:rFonts w:ascii="Times New Roman" w:hAnsi="Times New Roman" w:cs="Times New Roman"/>
-          <w:sz w:val="24"/>
-          <w:szCs w:val="24"/>
-        </w:rPr>
-        <w:t xml:space="preserve">4: </w:t>
+        <w:t xml:space="preserve">FIGURE 4: </w:t>
       </w:r>
       <w:r>
         <w:rPr>
@@ -19643,18 +19578,8 @@
         <w:sz w:val="24"/>
         <w:szCs w:val="24"/>
       </w:rPr>
-      <w:t xml:space="preserve">Detecting changes in pupil response to light associated with cannabis </w:t>
+      <w:t>Detecting changes in pupil response to light associated with cannabis consumption</w:t>
     </w:r>
-    <w:proofErr w:type="gramStart"/>
-    <w:r>
-      <w:rPr>
-        <w:rFonts w:ascii="Times New Roman" w:hAnsi="Times New Roman" w:cs="Times New Roman"/>
-        <w:sz w:val="24"/>
-        <w:szCs w:val="24"/>
-      </w:rPr>
-      <w:t>consumption</w:t>
-    </w:r>
-    <w:proofErr w:type="gramEnd"/>
   </w:p>
 </w:hdr>
 </file>
@@ -19774,6 +19699,155 @@
     </w:lvl>
   </w:abstractNum>
   <w:abstractNum w:abstractNumId="1" w15:restartNumberingAfterBreak="0">
+    <w:nsid w:val="4409535E"/>
+    <w:multiLevelType w:val="multilevel"/>
+    <w:tmpl w:val="0D468D88"/>
+    <w:lvl w:ilvl="0">
+      <w:start w:val="1"/>
+      <w:numFmt w:val="bullet"/>
+      <w:lvlText w:val=""/>
+      <w:lvlJc w:val="left"/>
+      <w:pPr>
+        <w:tabs>
+          <w:tab w:val="num" w:pos="720"/>
+        </w:tabs>
+        <w:ind w:left="720" w:hanging="360"/>
+      </w:pPr>
+      <w:rPr>
+        <w:rFonts w:ascii="Symbol" w:hAnsi="Symbol" w:hint="default"/>
+        <w:sz w:val="20"/>
+      </w:rPr>
+    </w:lvl>
+    <w:lvl w:ilvl="1" w:tentative="1">
+      <w:start w:val="1"/>
+      <w:numFmt w:val="bullet"/>
+      <w:lvlText w:val="o"/>
+      <w:lvlJc w:val="left"/>
+      <w:pPr>
+        <w:tabs>
+          <w:tab w:val="num" w:pos="1440"/>
+        </w:tabs>
+        <w:ind w:left="1440" w:hanging="360"/>
+      </w:pPr>
+      <w:rPr>
+        <w:rFonts w:ascii="Courier New" w:hAnsi="Courier New" w:hint="default"/>
+        <w:sz w:val="20"/>
+      </w:rPr>
+    </w:lvl>
+    <w:lvl w:ilvl="2" w:tentative="1">
+      <w:start w:val="1"/>
+      <w:numFmt w:val="bullet"/>
+      <w:lvlText w:val=""/>
+      <w:lvlJc w:val="left"/>
+      <w:pPr>
+        <w:tabs>
+          <w:tab w:val="num" w:pos="2160"/>
+        </w:tabs>
+        <w:ind w:left="2160" w:hanging="360"/>
+      </w:pPr>
+      <w:rPr>
+        <w:rFonts w:ascii="Wingdings" w:hAnsi="Wingdings" w:hint="default"/>
+        <w:sz w:val="20"/>
+      </w:rPr>
+    </w:lvl>
+    <w:lvl w:ilvl="3" w:tentative="1">
+      <w:start w:val="1"/>
+      <w:numFmt w:val="bullet"/>
+      <w:lvlText w:val=""/>
+      <w:lvlJc w:val="left"/>
+      <w:pPr>
+        <w:tabs>
+          <w:tab w:val="num" w:pos="2880"/>
+        </w:tabs>
+        <w:ind w:left="2880" w:hanging="360"/>
+      </w:pPr>
+      <w:rPr>
+        <w:rFonts w:ascii="Wingdings" w:hAnsi="Wingdings" w:hint="default"/>
+        <w:sz w:val="20"/>
+      </w:rPr>
+    </w:lvl>
+    <w:lvl w:ilvl="4" w:tentative="1">
+      <w:start w:val="1"/>
+      <w:numFmt w:val="bullet"/>
+      <w:lvlText w:val=""/>
+      <w:lvlJc w:val="left"/>
+      <w:pPr>
+        <w:tabs>
+          <w:tab w:val="num" w:pos="3600"/>
+        </w:tabs>
+        <w:ind w:left="3600" w:hanging="360"/>
+      </w:pPr>
+      <w:rPr>
+        <w:rFonts w:ascii="Wingdings" w:hAnsi="Wingdings" w:hint="default"/>
+        <w:sz w:val="20"/>
+      </w:rPr>
+    </w:lvl>
+    <w:lvl w:ilvl="5" w:tentative="1">
+      <w:start w:val="1"/>
+      <w:numFmt w:val="bullet"/>
+      <w:lvlText w:val=""/>
+      <w:lvlJc w:val="left"/>
+      <w:pPr>
+        <w:tabs>
+          <w:tab w:val="num" w:pos="4320"/>
+        </w:tabs>
+        <w:ind w:left="4320" w:hanging="360"/>
+      </w:pPr>
+      <w:rPr>
+        <w:rFonts w:ascii="Wingdings" w:hAnsi="Wingdings" w:hint="default"/>
+        <w:sz w:val="20"/>
+      </w:rPr>
+    </w:lvl>
+    <w:lvl w:ilvl="6" w:tentative="1">
+      <w:start w:val="1"/>
+      <w:numFmt w:val="bullet"/>
+      <w:lvlText w:val=""/>
+      <w:lvlJc w:val="left"/>
+      <w:pPr>
+        <w:tabs>
+          <w:tab w:val="num" w:pos="5040"/>
+        </w:tabs>
+        <w:ind w:left="5040" w:hanging="360"/>
+      </w:pPr>
+      <w:rPr>
+        <w:rFonts w:ascii="Wingdings" w:hAnsi="Wingdings" w:hint="default"/>
+        <w:sz w:val="20"/>
+      </w:rPr>
+    </w:lvl>
+    <w:lvl w:ilvl="7" w:tentative="1">
+      <w:start w:val="1"/>
+      <w:numFmt w:val="bullet"/>
+      <w:lvlText w:val=""/>
+      <w:lvlJc w:val="left"/>
+      <w:pPr>
+        <w:tabs>
+          <w:tab w:val="num" w:pos="5760"/>
+        </w:tabs>
+        <w:ind w:left="5760" w:hanging="360"/>
+      </w:pPr>
+      <w:rPr>
+        <w:rFonts w:ascii="Wingdings" w:hAnsi="Wingdings" w:hint="default"/>
+        <w:sz w:val="20"/>
+      </w:rPr>
+    </w:lvl>
+    <w:lvl w:ilvl="8" w:tentative="1">
+      <w:start w:val="1"/>
+      <w:numFmt w:val="bullet"/>
+      <w:lvlText w:val=""/>
+      <w:lvlJc w:val="left"/>
+      <w:pPr>
+        <w:tabs>
+          <w:tab w:val="num" w:pos="6480"/>
+        </w:tabs>
+        <w:ind w:left="6480" w:hanging="360"/>
+      </w:pPr>
+      <w:rPr>
+        <w:rFonts w:ascii="Wingdings" w:hAnsi="Wingdings" w:hint="default"/>
+        <w:sz w:val="20"/>
+      </w:rPr>
+    </w:lvl>
+  </w:abstractNum>
+  <w:abstractNum w:abstractNumId="2" w15:restartNumberingAfterBreak="0">
     <w:nsid w:val="48B808F1"/>
     <w:multiLevelType w:val="hybridMultilevel"/>
     <w:tmpl w:val="6E40E81E"/>
@@ -19885,7 +19959,7 @@
       </w:rPr>
     </w:lvl>
   </w:abstractNum>
-  <w:abstractNum w:abstractNumId="2" w15:restartNumberingAfterBreak="0">
+  <w:abstractNum w:abstractNumId="3" w15:restartNumberingAfterBreak="0">
     <w:nsid w:val="4A486C7E"/>
     <w:multiLevelType w:val="hybridMultilevel"/>
     <w:tmpl w:val="FED0F920"/>
@@ -19971,7 +20045,156 @@
       </w:pPr>
     </w:lvl>
   </w:abstractNum>
-  <w:abstractNum w:abstractNumId="3" w15:restartNumberingAfterBreak="0">
+  <w:abstractNum w:abstractNumId="4" w15:restartNumberingAfterBreak="0">
+    <w:nsid w:val="5B935528"/>
+    <w:multiLevelType w:val="multilevel"/>
+    <w:tmpl w:val="62ACB75A"/>
+    <w:lvl w:ilvl="0">
+      <w:start w:val="1"/>
+      <w:numFmt w:val="bullet"/>
+      <w:lvlText w:val=""/>
+      <w:lvlJc w:val="left"/>
+      <w:pPr>
+        <w:tabs>
+          <w:tab w:val="num" w:pos="720"/>
+        </w:tabs>
+        <w:ind w:left="720" w:hanging="360"/>
+      </w:pPr>
+      <w:rPr>
+        <w:rFonts w:ascii="Symbol" w:hAnsi="Symbol" w:hint="default"/>
+        <w:sz w:val="20"/>
+      </w:rPr>
+    </w:lvl>
+    <w:lvl w:ilvl="1" w:tentative="1">
+      <w:start w:val="1"/>
+      <w:numFmt w:val="bullet"/>
+      <w:lvlText w:val="o"/>
+      <w:lvlJc w:val="left"/>
+      <w:pPr>
+        <w:tabs>
+          <w:tab w:val="num" w:pos="1440"/>
+        </w:tabs>
+        <w:ind w:left="1440" w:hanging="360"/>
+      </w:pPr>
+      <w:rPr>
+        <w:rFonts w:ascii="Courier New" w:hAnsi="Courier New" w:hint="default"/>
+        <w:sz w:val="20"/>
+      </w:rPr>
+    </w:lvl>
+    <w:lvl w:ilvl="2" w:tentative="1">
+      <w:start w:val="1"/>
+      <w:numFmt w:val="bullet"/>
+      <w:lvlText w:val=""/>
+      <w:lvlJc w:val="left"/>
+      <w:pPr>
+        <w:tabs>
+          <w:tab w:val="num" w:pos="2160"/>
+        </w:tabs>
+        <w:ind w:left="2160" w:hanging="360"/>
+      </w:pPr>
+      <w:rPr>
+        <w:rFonts w:ascii="Wingdings" w:hAnsi="Wingdings" w:hint="default"/>
+        <w:sz w:val="20"/>
+      </w:rPr>
+    </w:lvl>
+    <w:lvl w:ilvl="3" w:tentative="1">
+      <w:start w:val="1"/>
+      <w:numFmt w:val="bullet"/>
+      <w:lvlText w:val=""/>
+      <w:lvlJc w:val="left"/>
+      <w:pPr>
+        <w:tabs>
+          <w:tab w:val="num" w:pos="2880"/>
+        </w:tabs>
+        <w:ind w:left="2880" w:hanging="360"/>
+      </w:pPr>
+      <w:rPr>
+        <w:rFonts w:ascii="Wingdings" w:hAnsi="Wingdings" w:hint="default"/>
+        <w:sz w:val="20"/>
+      </w:rPr>
+    </w:lvl>
+    <w:lvl w:ilvl="4" w:tentative="1">
+      <w:start w:val="1"/>
+      <w:numFmt w:val="bullet"/>
+      <w:lvlText w:val=""/>
+      <w:lvlJc w:val="left"/>
+      <w:pPr>
+        <w:tabs>
+          <w:tab w:val="num" w:pos="3600"/>
+        </w:tabs>
+        <w:ind w:left="3600" w:hanging="360"/>
+      </w:pPr>
+      <w:rPr>
+        <w:rFonts w:ascii="Wingdings" w:hAnsi="Wingdings" w:hint="default"/>
+        <w:sz w:val="20"/>
+      </w:rPr>
+    </w:lvl>
+    <w:lvl w:ilvl="5" w:tentative="1">
+      <w:start w:val="1"/>
+      <w:numFmt w:val="bullet"/>
+      <w:lvlText w:val=""/>
+      <w:lvlJc w:val="left"/>
+      <w:pPr>
+        <w:tabs>
+          <w:tab w:val="num" w:pos="4320"/>
+        </w:tabs>
+        <w:ind w:left="4320" w:hanging="360"/>
+      </w:pPr>
+      <w:rPr>
+        <w:rFonts w:ascii="Wingdings" w:hAnsi="Wingdings" w:hint="default"/>
+        <w:sz w:val="20"/>
+      </w:rPr>
+    </w:lvl>
+    <w:lvl w:ilvl="6" w:tentative="1">
+      <w:start w:val="1"/>
+      <w:numFmt w:val="bullet"/>
+      <w:lvlText w:val=""/>
+      <w:lvlJc w:val="left"/>
+      <w:pPr>
+        <w:tabs>
+          <w:tab w:val="num" w:pos="5040"/>
+        </w:tabs>
+        <w:ind w:left="5040" w:hanging="360"/>
+      </w:pPr>
+      <w:rPr>
+        <w:rFonts w:ascii="Wingdings" w:hAnsi="Wingdings" w:hint="default"/>
+        <w:sz w:val="20"/>
+      </w:rPr>
+    </w:lvl>
+    <w:lvl w:ilvl="7" w:tentative="1">
+      <w:start w:val="1"/>
+      <w:numFmt w:val="bullet"/>
+      <w:lvlText w:val=""/>
+      <w:lvlJc w:val="left"/>
+      <w:pPr>
+        <w:tabs>
+          <w:tab w:val="num" w:pos="5760"/>
+        </w:tabs>
+        <w:ind w:left="5760" w:hanging="360"/>
+      </w:pPr>
+      <w:rPr>
+        <w:rFonts w:ascii="Wingdings" w:hAnsi="Wingdings" w:hint="default"/>
+        <w:sz w:val="20"/>
+      </w:rPr>
+    </w:lvl>
+    <w:lvl w:ilvl="8" w:tentative="1">
+      <w:start w:val="1"/>
+      <w:numFmt w:val="bullet"/>
+      <w:lvlText w:val=""/>
+      <w:lvlJc w:val="left"/>
+      <w:pPr>
+        <w:tabs>
+          <w:tab w:val="num" w:pos="6480"/>
+        </w:tabs>
+        <w:ind w:left="6480" w:hanging="360"/>
+      </w:pPr>
+      <w:rPr>
+        <w:rFonts w:ascii="Wingdings" w:hAnsi="Wingdings" w:hint="default"/>
+        <w:sz w:val="20"/>
+      </w:rPr>
+    </w:lvl>
+  </w:abstractNum>
+  <w:abstractNum w:abstractNumId="5" w15:restartNumberingAfterBreak="0">
     <w:nsid w:val="5C6020EA"/>
     <w:multiLevelType w:val="hybridMultilevel"/>
     <w:tmpl w:val="EB98B474"/>
@@ -20084,7 +20307,7 @@
       </w:rPr>
     </w:lvl>
   </w:abstractNum>
-  <w:abstractNum w:abstractNumId="4" w15:restartNumberingAfterBreak="0">
+  <w:abstractNum w:abstractNumId="6" w15:restartNumberingAfterBreak="0">
     <w:nsid w:val="5E3B4C3B"/>
     <w:multiLevelType w:val="hybridMultilevel"/>
     <w:tmpl w:val="A28EC346"/>
@@ -20173,7 +20396,7 @@
       </w:pPr>
     </w:lvl>
   </w:abstractNum>
-  <w:abstractNum w:abstractNumId="5" w15:restartNumberingAfterBreak="0">
+  <w:abstractNum w:abstractNumId="7" w15:restartNumberingAfterBreak="0">
     <w:nsid w:val="6E5E5BA8"/>
     <w:multiLevelType w:val="hybridMultilevel"/>
     <w:tmpl w:val="A28EC346"/>
@@ -20262,7 +20485,7 @@
       </w:pPr>
     </w:lvl>
   </w:abstractNum>
-  <w:abstractNum w:abstractNumId="6" w15:restartNumberingAfterBreak="0">
+  <w:abstractNum w:abstractNumId="8" w15:restartNumberingAfterBreak="0">
     <w:nsid w:val="7DE87C59"/>
     <w:multiLevelType w:val="hybridMultilevel"/>
     <w:tmpl w:val="98F44D2A"/>
@@ -20375,35 +20598,33 @@
     </w:lvl>
   </w:abstractNum>
   <w:num w:numId="1" w16cid:durableId="589506831">
-    <w:abstractNumId w:val="1"/>
+    <w:abstractNumId w:val="2"/>
   </w:num>
   <w:num w:numId="2" w16cid:durableId="993027994">
-    <w:abstractNumId w:val="2"/>
+    <w:abstractNumId w:val="3"/>
   </w:num>
   <w:num w:numId="3" w16cid:durableId="900865921">
-    <w:abstractNumId w:val="4"/>
+    <w:abstractNumId w:val="6"/>
   </w:num>
   <w:num w:numId="4" w16cid:durableId="1934774532">
-    <w:abstractNumId w:val="5"/>
+    <w:abstractNumId w:val="7"/>
   </w:num>
   <w:num w:numId="5" w16cid:durableId="198713030">
     <w:abstractNumId w:val="0"/>
   </w:num>
   <w:num w:numId="6" w16cid:durableId="460462771">
-    <w:abstractNumId w:val="6"/>
+    <w:abstractNumId w:val="8"/>
   </w:num>
   <w:num w:numId="7" w16cid:durableId="1078477089">
-    <w:abstractNumId w:val="3"/>
+    <w:abstractNumId w:val="5"/>
+  </w:num>
+  <w:num w:numId="8" w16cid:durableId="1115638263">
+    <w:abstractNumId w:val="1"/>
+  </w:num>
+  <w:num w:numId="9" w16cid:durableId="1427580275">
+    <w:abstractNumId w:val="4"/>
   </w:num>
 </w:numbering>
-</file>
-
-<file path=word/people.xml><?xml version="1.0" encoding="utf-8"?>
-<w15:people xmlns:wpc="http://schemas.microsoft.com/office/word/2010/wordprocessingCanvas" xmlns:cx="http://schemas.microsoft.com/office/drawing/2014/chartex" xmlns:cx1="http://schemas.microsoft.com/office/drawing/2015/9/8/chartex" xmlns:cx2="http://schemas.microsoft.com/office/drawing/2015/10/21/chartex" xmlns:cx3="http://schemas.microsoft.com/office/drawing/2016/5/9/chartex" xmlns:cx4="http://schemas.microsoft.com/office/drawing/2016/5/10/chartex" xmlns:cx5="http://schemas.microsoft.com/office/drawing/2016/5/11/chartex" xmlns:cx6="http://schemas.microsoft.com/office/drawing/2016/5/12/chartex" xmlns:cx7="http://schemas.microsoft.com/office/drawing/2016/5/13/chartex" xmlns:cx8="http://schemas.microsoft.com/office/drawing/2016/5/14/chartex" xmlns:mc="http://schemas.openxmlformats.org/markup-compatibility/2006" xmlns:aink="http://schemas.microsoft.com/office/drawing/2016/ink" xmlns:am3d="http://schemas.microsoft.com/office/drawing/2017/model3d" xmlns:o="urn:schemas-microsoft-com:office:office" xmlns:oel="http://schemas.microsoft.com/office/2019/extlst" xmlns:r="http://schemas.openxmlformats.org/officeDocument/2006/relationships" xmlns:m="http://schemas.openxmlformats.org/officeDocument/2006/math" xmlns:v="urn:schemas-microsoft-com:vml" xmlns:wp14="http://schemas.microsoft.com/office/word/2010/wordprocessingDrawing" xmlns:wp="http://schemas.openxmlformats.org/drawingml/2006/wordprocessingDrawing" xmlns:w10="urn:schemas-microsoft-com:office:word" xmlns:w="http://schemas.openxmlformats.org/wordprocessingml/2006/main" xmlns:w14="http://schemas.microsoft.com/office/word/2010/wordml" xmlns:w15="http://schemas.microsoft.com/office/word/2012/wordml" xmlns:w16cex="http://schemas.microsoft.com/office/word/2018/wordml/cex" xmlns:w16cid="http://schemas.microsoft.com/office/word/2016/wordml/cid" xmlns:w16="http://schemas.microsoft.com/office/word/2018/wordml" xmlns:w16sdtdh="http://schemas.microsoft.com/office/word/2020/wordml/sdtdatahash" xmlns:w16se="http://schemas.microsoft.com/office/word/2015/wordml/symex" xmlns:wpg="http://schemas.microsoft.com/office/word/2010/wordprocessingGroup" xmlns:wpi="http://schemas.microsoft.com/office/word/2010/wordprocessingInk" xmlns:wne="http://schemas.microsoft.com/office/word/2006/wordml" xmlns:wps="http://schemas.microsoft.com/office/word/2010/wordprocessingShape" mc:Ignorable="w14 w15 w16se w16cid w16 w16cex w16sdtdh wp14">
-  <w15:person w15:author="Godbole, Suneeta">
-    <w15:presenceInfo w15:providerId="AD" w15:userId="S::suneeta.godbole@cuanschutz.edu::97de7173-6eaf-4c98-b99d-c365d3ccf817"/>
-  </w15:person>
-</w15:people>
 </file>
 
 <file path=word/styles.xml><?xml version="1.0" encoding="utf-8"?>
@@ -20812,6 +21033,7 @@
   <w:style w:type="character" w:default="1" w:styleId="DefaultParagraphFont">
     <w:name w:val="Default Paragraph Font"/>
     <w:uiPriority w:val="1"/>
+    <w:semiHidden/>
     <w:unhideWhenUsed/>
   </w:style>
   <w:style w:type="table" w:default="1" w:styleId="TableNormal">

</xml_diff>